<commit_message>
feat: add userRepo for basic auth flow
</commit_message>
<xml_diff>
--- a/Doc/Micro servicio de autenticación DDD.docx
+++ b/Doc/Micro servicio de autenticación DDD.docx
@@ -5,7 +5,10 @@
     <w:p>
       <w:pPr>
         <w:pStyle w:val="Ttulo1"/>
-      </w:pPr>
+        <w:ind w:firstLine="708"/>
+      </w:pPr>
+      <w:bookmarkStart w:id="0" w:name="_GoBack"/>
+      <w:bookmarkEnd w:id="0"/>
       <w:r>
         <w:t>M</w:t>
       </w:r>
@@ -1594,10 +1597,7 @@
         <w:t>: Se puede actualizar la contraseña del usuario en la base de datos y enviar un correo electrónico de confirmación al usuario. También se puede registrar la hora en que se recuperó la contraseña para fines de auditoría.</w:t>
       </w:r>
     </w:p>
-    <w:p>
-      <w:bookmarkStart w:id="0" w:name="_GoBack"/>
-      <w:bookmarkEnd w:id="0"/>
-    </w:p>
+    <w:p/>
     <w:p/>
     <w:p/>
     <w:p/>
@@ -6170,6 +6170,7 @@
   <w:style w:type="character" w:default="1" w:styleId="Fuentedeprrafopredeter">
     <w:name w:val="Default Paragraph Font"/>
     <w:uiPriority w:val="1"/>
+    <w:semiHidden/>
     <w:unhideWhenUsed/>
   </w:style>
   <w:style w:type="table" w:default="1" w:styleId="Tablanormal">

</xml_diff>

<commit_message>
feat: add & config EF & dB connection
</commit_message>
<xml_diff>
--- a/Doc/Micro servicio de autenticación DDD.docx
+++ b/Doc/Micro servicio de autenticación DDD.docx
@@ -5,10 +5,7 @@
     <w:p>
       <w:pPr>
         <w:pStyle w:val="Ttulo1"/>
-        <w:ind w:firstLine="708"/>
-      </w:pPr>
-      <w:bookmarkStart w:id="0" w:name="_GoBack"/>
-      <w:bookmarkEnd w:id="0"/>
+      </w:pPr>
       <w:r>
         <w:t>M</w:t>
       </w:r>
@@ -55,15 +52,7 @@
         <w:t xml:space="preserve"> </w:t>
       </w:r>
       <w:r>
-        <w:t xml:space="preserve">servicio de registro de usuario, confirmación de email válido, posterior inicio de sesión y recuperación de contraseña si la ha olvidado utilizando .NET Core Web API, JSON Web </w:t>
-      </w:r>
-      <w:proofErr w:type="spellStart"/>
-      <w:r>
-        <w:t>Token</w:t>
-      </w:r>
-      <w:proofErr w:type="spellEnd"/>
-      <w:r>
-        <w:t xml:space="preserve"> (JWT), un servici</w:t>
+        <w:t>servicio de registro de usuario, confirmación de email válido, posterior inicio de sesión y recuperación de contraseña si la ha olvidado utilizando .NET Core Web API, JSON Web Token (JWT), un servici</w:t>
       </w:r>
       <w:r>
         <w:t>o de correo electrónico. Todo ello siguiendo</w:t>
@@ -72,7 +61,7 @@
         <w:t xml:space="preserve"> el enfoque de arquitectura limpia</w:t>
       </w:r>
       <w:r>
-        <w:t xml:space="preserve"> y diseño guiado por el dominio.</w:t>
+        <w:t>.</w:t>
       </w:r>
     </w:p>
     <w:p/>
@@ -81,1029 +70,290 @@
         <w:pStyle w:val="Ttulo2"/>
       </w:pPr>
       <w:r>
-        <w:t>Pasos a seguir</w:t>
+        <w:t>Sprints</w:t>
       </w:r>
     </w:p>
     <w:p/>
     <w:p>
+      <w:r>
+        <w:t>Sprint 1: Configuración del proyecto</w:t>
+      </w:r>
+    </w:p>
+    <w:p>
       <w:pPr>
         <w:numPr>
           <w:ilvl w:val="0"/>
-          <w:numId w:val="1"/>
+          <w:numId w:val="29"/>
         </w:numPr>
       </w:pPr>
       <w:r>
-        <w:t>Definir los casos de uso: Se deben definir los casos de uso que cumplirá el micro servicio, como el registro de usuario, la confirmación de email válido, el inicio de sesión y la recuperación de contraseña.</w:t>
+        <w:t>Crear el proyecto en .NET Core Web API utilizando el patrón de arquitectura limpia</w:t>
       </w:r>
     </w:p>
     <w:p>
       <w:pPr>
         <w:numPr>
           <w:ilvl w:val="0"/>
-          <w:numId w:val="1"/>
+          <w:numId w:val="29"/>
         </w:numPr>
       </w:pPr>
       <w:r>
-        <w:t xml:space="preserve">Definir el dominio: Definir el modelo del dominio que se utilizará en el micro servicio. Incluya las entidades del dominio, como </w:t>
-      </w:r>
-      <w:proofErr w:type="spellStart"/>
-      <w:r>
-        <w:t>User</w:t>
-      </w:r>
-      <w:proofErr w:type="spellEnd"/>
-      <w:r>
-        <w:t xml:space="preserve">, </w:t>
-      </w:r>
-      <w:proofErr w:type="spellStart"/>
-      <w:r>
-        <w:t>Token</w:t>
-      </w:r>
-      <w:proofErr w:type="spellEnd"/>
-      <w:r>
-        <w:t xml:space="preserve">, </w:t>
-      </w:r>
-      <w:proofErr w:type="spellStart"/>
-      <w:r>
-        <w:t>EmailConfirmation</w:t>
-      </w:r>
-      <w:proofErr w:type="spellEnd"/>
-      <w:r>
-        <w:t>, etc. Además, defina las reglas de negocio que se deben seguir.</w:t>
+        <w:t>Configurar la conexión a la base de datos</w:t>
       </w:r>
     </w:p>
     <w:p>
       <w:pPr>
         <w:numPr>
           <w:ilvl w:val="0"/>
-          <w:numId w:val="1"/>
+          <w:numId w:val="29"/>
         </w:numPr>
       </w:pPr>
       <w:r>
-        <w:t>Definir la capa de aplicación: La capa de aplicación contiene los casos de uso y se encarga de orquestar la interacción entre el controlador y el dominio. Esta capa también se encarga de convertir los datos de la solicitud HTTP en objetos de dominio.</w:t>
+        <w:t>Crear las entidades de Usuario y EmailConfirmation en el dominio</w:t>
       </w:r>
     </w:p>
     <w:p>
+      <w:r>
+        <w:t>Sprint 2: Registro de usuario</w:t>
+      </w:r>
+    </w:p>
+    <w:p>
       <w:pPr>
         <w:numPr>
           <w:ilvl w:val="0"/>
-          <w:numId w:val="1"/>
+          <w:numId w:val="30"/>
         </w:numPr>
       </w:pPr>
       <w:r>
-        <w:t>Definir la capa de infraestructura: La capa de infraestructura se encarga de la implementación concreta de las abstracciones definidas en la capa de aplicación, incluyendo la base de datos, el servicio de correo electrónico, la autenticación y la autorización. Esta capa también es responsable de la implementación del controlador.</w:t>
+        <w:t>Crear el endpoint para el registro de usuario</w:t>
       </w:r>
     </w:p>
     <w:p>
       <w:pPr>
         <w:numPr>
           <w:ilvl w:val="0"/>
-          <w:numId w:val="1"/>
+          <w:numId w:val="30"/>
         </w:numPr>
       </w:pPr>
       <w:r>
-        <w:t>Configurar la autenticación: Configurar el middleware de autenticación de JWT para que el servicio pueda validar las solicitudes entrantes.</w:t>
+        <w:t>Validar los datos recibidos en el endpoint (nombre, email, contraseña, etc.)</w:t>
       </w:r>
     </w:p>
     <w:p>
       <w:pPr>
         <w:numPr>
           <w:ilvl w:val="0"/>
-          <w:numId w:val="1"/>
+          <w:numId w:val="30"/>
         </w:numPr>
       </w:pPr>
       <w:r>
-        <w:t>Configurar la autorización: Configurar el middleware de autorización para que el servicio pueda verificar si los usuarios tienen permisos para acceder a los recursos.</w:t>
+        <w:t>Encriptar la contraseña y guardar el usuario en la base de datos</w:t>
       </w:r>
     </w:p>
     <w:p>
       <w:pPr>
         <w:numPr>
           <w:ilvl w:val="0"/>
-          <w:numId w:val="1"/>
+          <w:numId w:val="30"/>
         </w:numPr>
       </w:pPr>
       <w:r>
-        <w:t>Configurar el servicio de correo electrónico: Configurar el servicio de correo electrónico para enviar correos electrónicos a los usuarios.</w:t>
+        <w:t>Generar un token JWT para el usuario registrado</w:t>
       </w:r>
     </w:p>
     <w:p>
+      <w:r>
+        <w:t>Sprint 3: Confirmación de email</w:t>
+      </w:r>
+    </w:p>
+    <w:p>
       <w:pPr>
         <w:numPr>
           <w:ilvl w:val="0"/>
-          <w:numId w:val="1"/>
+          <w:numId w:val="31"/>
         </w:numPr>
       </w:pPr>
       <w:r>
-        <w:t>Implementar el caso de uso de registro de usuario: Implementar el caso de uso de registro de usuario que crea una entidad de usuario y envía un correo electrónico de confirmación.</w:t>
+        <w:t>Crear el endpoint para la confirmación de email</w:t>
       </w:r>
     </w:p>
     <w:p>
       <w:pPr>
         <w:numPr>
           <w:ilvl w:val="0"/>
-          <w:numId w:val="1"/>
+          <w:numId w:val="31"/>
         </w:numPr>
       </w:pPr>
       <w:r>
-        <w:t>Implementar la confirmación de correo electrónico: Implementar el caso de uso de confirmación de correo electrónico que verifica la existencia del correo electrónico y establece la bandera de confirmación en el usuario.</w:t>
+        <w:t>Enviar un correo electrónico de confirmación al usuario registrado</w:t>
       </w:r>
     </w:p>
     <w:p>
       <w:pPr>
         <w:numPr>
           <w:ilvl w:val="0"/>
-          <w:numId w:val="1"/>
+          <w:numId w:val="31"/>
         </w:numPr>
       </w:pPr>
       <w:r>
-        <w:t xml:space="preserve">Implementar el inicio de sesión: Implementar el caso de uso de inicio de sesión que autentica al usuario y devuelve un </w:t>
-      </w:r>
-      <w:proofErr w:type="spellStart"/>
-      <w:r>
-        <w:t>token</w:t>
-      </w:r>
-      <w:proofErr w:type="spellEnd"/>
-      <w:r>
-        <w:t xml:space="preserve"> JWT.</w:t>
+        <w:t>Validar el token recibido por correo electrónico para confirmar la dirección de correo electrónico del usuario</w:t>
       </w:r>
     </w:p>
     <w:p>
       <w:pPr>
         <w:numPr>
           <w:ilvl w:val="0"/>
-          <w:numId w:val="1"/>
+          <w:numId w:val="31"/>
         </w:numPr>
       </w:pPr>
       <w:r>
-        <w:t>Implementar la recuperación de contraseña: Implementar el caso de uso de recuperación de contraseña que genera y envía un correo electrónico de recuperación de contraseña.</w:t>
+        <w:t>Actualizar el estado del usuario en la base de datos para indicar que su correo electrónico ha sido confirmado</w:t>
       </w:r>
     </w:p>
     <w:p>
+      <w:r>
+        <w:t>Sprint 4: Inicio de sesión</w:t>
+      </w:r>
+    </w:p>
+    <w:p>
       <w:pPr>
         <w:numPr>
           <w:ilvl w:val="0"/>
-          <w:numId w:val="1"/>
+          <w:numId w:val="32"/>
         </w:numPr>
       </w:pPr>
       <w:r>
-        <w:lastRenderedPageBreak/>
-        <w:t>Implementar el cambio de contraseña: Implementar el caso de uso de cambio de contraseña que cambia la contraseña del usuario y envía un correo electrónico de confirmación.</w:t>
+        <w:t>Crear el endpoint para el inicio de sesión</w:t>
       </w:r>
     </w:p>
     <w:p>
       <w:pPr>
         <w:numPr>
           <w:ilvl w:val="0"/>
-          <w:numId w:val="1"/>
+          <w:numId w:val="32"/>
         </w:numPr>
       </w:pPr>
       <w:r>
-        <w:t>Implementar las pruebas unitarias y de integración: Implementar pruebas unitarias y de integración para cada uno de los casos de uso.</w:t>
+        <w:t>Validar los datos recibidos en el endpoint (email, contraseña)</w:t>
       </w:r>
     </w:p>
     <w:p>
       <w:pPr>
         <w:numPr>
           <w:ilvl w:val="0"/>
-          <w:numId w:val="1"/>
+          <w:numId w:val="32"/>
         </w:numPr>
       </w:pPr>
       <w:r>
-        <w:t xml:space="preserve">Implementar la documentación: Implementar la documentación de la API utilizando </w:t>
-      </w:r>
-      <w:proofErr w:type="spellStart"/>
-      <w:r>
-        <w:t>Swagger</w:t>
-      </w:r>
-      <w:proofErr w:type="spellEnd"/>
-      <w:r>
-        <w:t>.</w:t>
-      </w:r>
-      <w:r>
-        <w:t xml:space="preserve"> </w:t>
+        <w:t>Verificar si el usuario está registrado y si su correo electrónico ha sido confirmado</w:t>
       </w:r>
     </w:p>
     <w:p>
       <w:pPr>
-        <w:ind w:left="720"/>
-      </w:pPr>
+        <w:numPr>
+          <w:ilvl w:val="0"/>
+          <w:numId w:val="32"/>
+        </w:numPr>
+      </w:pPr>
+      <w:r>
+        <w:t>Generar un nuevo token JWT para el usuario autenticado</w:t>
+      </w:r>
     </w:p>
     <w:p>
-      <w:pPr>
-        <w:pStyle w:val="Ttulo2"/>
-      </w:pPr>
-      <w:r>
-        <w:t>1.</w:t>
-      </w:r>
-      <w:r>
-        <w:t xml:space="preserve"> Definición de los casos de uso</w:t>
+      <w:r>
+        <w:t>Sprint 5: Recuperación de contraseña</w:t>
       </w:r>
     </w:p>
     <w:p>
       <w:pPr>
-        <w:pStyle w:val="Ttulo4"/>
-      </w:pPr>
-      <w:r>
-        <w:t>Caso de uso 1: Registro de usuario</w:t>
+        <w:numPr>
+          <w:ilvl w:val="0"/>
+          <w:numId w:val="33"/>
+        </w:numPr>
+      </w:pPr>
+      <w:r>
+        <w:t>Crear el endpoint para la recuperación de contraseña</w:t>
+      </w:r>
+    </w:p>
+    <w:p>
+      <w:pPr>
+        <w:numPr>
+          <w:ilvl w:val="0"/>
+          <w:numId w:val="33"/>
+        </w:numPr>
+      </w:pPr>
+      <w:r>
+        <w:lastRenderedPageBreak/>
+        <w:t>Validar el correo electrónico del usuario</w:t>
+      </w:r>
+    </w:p>
+    <w:p>
+      <w:pPr>
+        <w:numPr>
+          <w:ilvl w:val="0"/>
+          <w:numId w:val="33"/>
+        </w:numPr>
+      </w:pPr>
+      <w:r>
+        <w:t>Generar un token JWT para permitir al usuario cambiar su contraseña</w:t>
+      </w:r>
+    </w:p>
+    <w:p>
+      <w:pPr>
+        <w:numPr>
+          <w:ilvl w:val="0"/>
+          <w:numId w:val="33"/>
+        </w:numPr>
+      </w:pPr>
+      <w:r>
+        <w:t>Enviar un correo electrónico al usuario con un enlace para cambiar su contraseña</w:t>
+      </w:r>
+    </w:p>
+    <w:p>
+      <w:r>
+        <w:t>Sprint 6: Cambio de contraseña</w:t>
+      </w:r>
+    </w:p>
+    <w:p>
+      <w:pPr>
+        <w:numPr>
+          <w:ilvl w:val="0"/>
+          <w:numId w:val="34"/>
+        </w:numPr>
+      </w:pPr>
+      <w:r>
+        <w:t>Crear el endpoint para el cambio de contraseña</w:t>
+      </w:r>
+    </w:p>
+    <w:p>
+      <w:pPr>
+        <w:numPr>
+          <w:ilvl w:val="0"/>
+          <w:numId w:val="34"/>
+        </w:numPr>
+      </w:pPr>
+      <w:r>
+        <w:t>Validar el token recibido en el correo electrónico del usuario</w:t>
+      </w:r>
+    </w:p>
+    <w:p>
+      <w:pPr>
+        <w:numPr>
+          <w:ilvl w:val="0"/>
+          <w:numId w:val="34"/>
+        </w:numPr>
+      </w:pPr>
+      <w:r>
+        <w:t>Cambiar la contraseña del usuario en la base de datos</w:t>
       </w:r>
     </w:p>
     <w:p/>
     <w:p>
       <w:pPr>
-        <w:rPr>
-          <w:sz w:val="24"/>
-        </w:rPr>
-      </w:pPr>
-      <w:r>
-        <w:rPr>
-          <w:sz w:val="24"/>
-        </w:rPr>
-        <w:t>Eventos:</w:t>
-      </w:r>
-    </w:p>
-    <w:p>
-      <w:pPr>
-        <w:numPr>
-          <w:ilvl w:val="0"/>
-          <w:numId w:val="3"/>
-        </w:numPr>
-        <w:rPr>
-          <w:sz w:val="24"/>
-        </w:rPr>
-      </w:pPr>
-      <w:r>
-        <w:rPr>
-          <w:sz w:val="24"/>
-        </w:rPr>
-        <w:t>Usuario crea una cuenta.</w:t>
-      </w:r>
-    </w:p>
-    <w:p>
-      <w:pPr>
-        <w:numPr>
-          <w:ilvl w:val="0"/>
-          <w:numId w:val="3"/>
-        </w:numPr>
-        <w:rPr>
-          <w:sz w:val="24"/>
-        </w:rPr>
-      </w:pPr>
-      <w:r>
-        <w:rPr>
-          <w:sz w:val="24"/>
-        </w:rPr>
-        <w:t>Usuario ingresa sus datos personales.</w:t>
-      </w:r>
-    </w:p>
-    <w:p>
-      <w:pPr>
-        <w:numPr>
-          <w:ilvl w:val="0"/>
-          <w:numId w:val="3"/>
-        </w:numPr>
-        <w:rPr>
-          <w:sz w:val="24"/>
-        </w:rPr>
-      </w:pPr>
-      <w:r>
-        <w:rPr>
-          <w:sz w:val="24"/>
-        </w:rPr>
-        <w:t>Usuario ingresa su dirección de correo electrónico.</w:t>
-      </w:r>
-    </w:p>
-    <w:p>
-      <w:pPr>
-        <w:numPr>
-          <w:ilvl w:val="0"/>
-          <w:numId w:val="3"/>
-        </w:numPr>
-        <w:rPr>
-          <w:sz w:val="24"/>
-        </w:rPr>
-      </w:pPr>
-      <w:r>
-        <w:rPr>
-          <w:sz w:val="24"/>
-        </w:rPr>
-        <w:t>Usuario ingresa su contraseña.</w:t>
-      </w:r>
-    </w:p>
-    <w:p>
-      <w:pPr>
-        <w:numPr>
-          <w:ilvl w:val="0"/>
-          <w:numId w:val="3"/>
-        </w:numPr>
-        <w:rPr>
-          <w:sz w:val="24"/>
-        </w:rPr>
-      </w:pPr>
-      <w:r>
-        <w:rPr>
-          <w:sz w:val="24"/>
-        </w:rPr>
-        <w:t>Usuario presiona el botón "Registrarse".</w:t>
-      </w:r>
-    </w:p>
-    <w:p>
-      <w:pPr>
-        <w:rPr>
-          <w:sz w:val="24"/>
-        </w:rPr>
-      </w:pPr>
-      <w:r>
-        <w:rPr>
-          <w:sz w:val="24"/>
-        </w:rPr>
-        <w:t>Comandos:</w:t>
-      </w:r>
-    </w:p>
-    <w:p>
-      <w:pPr>
-        <w:numPr>
-          <w:ilvl w:val="0"/>
-          <w:numId w:val="4"/>
-        </w:numPr>
-        <w:rPr>
-          <w:sz w:val="24"/>
-        </w:rPr>
-      </w:pPr>
-      <w:r>
-        <w:rPr>
-          <w:sz w:val="24"/>
-        </w:rPr>
-        <w:t>Crear usuario.</w:t>
-      </w:r>
-    </w:p>
-    <w:p>
-      <w:pPr>
-        <w:rPr>
-          <w:sz w:val="24"/>
-        </w:rPr>
-      </w:pPr>
-      <w:r>
-        <w:rPr>
-          <w:sz w:val="24"/>
-        </w:rPr>
-        <w:t>Validaciones:</w:t>
-      </w:r>
-    </w:p>
-    <w:p>
-      <w:pPr>
-        <w:numPr>
-          <w:ilvl w:val="0"/>
-          <w:numId w:val="5"/>
-        </w:numPr>
-        <w:rPr>
-          <w:sz w:val="24"/>
-        </w:rPr>
-      </w:pPr>
-      <w:r>
-        <w:rPr>
-          <w:sz w:val="24"/>
-        </w:rPr>
-        <w:t>Verificar que el correo electrónico no esté en uso.</w:t>
-      </w:r>
-    </w:p>
-    <w:p>
-      <w:pPr>
-        <w:numPr>
-          <w:ilvl w:val="0"/>
-          <w:numId w:val="5"/>
-        </w:numPr>
-        <w:rPr>
-          <w:sz w:val="24"/>
-        </w:rPr>
-      </w:pPr>
-      <w:r>
-        <w:rPr>
-          <w:sz w:val="24"/>
-        </w:rPr>
-        <w:t>Verificar que la contraseña sea segura.</w:t>
-      </w:r>
-    </w:p>
-    <w:p>
-      <w:pPr>
-        <w:rPr>
-          <w:sz w:val="24"/>
-        </w:rPr>
-      </w:pPr>
-      <w:r>
-        <w:rPr>
-          <w:sz w:val="24"/>
-        </w:rPr>
-        <w:t>Respuestas:</w:t>
-      </w:r>
-    </w:p>
-    <w:p>
-      <w:pPr>
-        <w:numPr>
-          <w:ilvl w:val="0"/>
-          <w:numId w:val="6"/>
-        </w:numPr>
-        <w:rPr>
-          <w:sz w:val="24"/>
-        </w:rPr>
-      </w:pPr>
-      <w:r>
-        <w:rPr>
-          <w:sz w:val="24"/>
-        </w:rPr>
-        <w:t>Usuario registrado exitosamente.</w:t>
-      </w:r>
-    </w:p>
-    <w:p>
-      <w:pPr>
-        <w:numPr>
-          <w:ilvl w:val="0"/>
-          <w:numId w:val="6"/>
-        </w:numPr>
-        <w:rPr>
-          <w:sz w:val="24"/>
-        </w:rPr>
-      </w:pPr>
-      <w:r>
-        <w:rPr>
-          <w:sz w:val="24"/>
-        </w:rPr>
-        <w:t>Error al registrar el usuario.</w:t>
-      </w:r>
-    </w:p>
-    <w:p>
-      <w:pPr>
-        <w:rPr>
-          <w:rFonts w:asciiTheme="majorHAnsi" w:eastAsiaTheme="majorEastAsia" w:hAnsiTheme="majorHAnsi" w:cstheme="majorBidi"/>
-          <w:color w:val="1F4D78" w:themeColor="accent1" w:themeShade="7F"/>
-          <w:sz w:val="28"/>
-          <w:szCs w:val="24"/>
-        </w:rPr>
-      </w:pPr>
-      <w:r>
-        <w:rPr>
-          <w:rFonts w:asciiTheme="majorHAnsi" w:eastAsiaTheme="majorEastAsia" w:hAnsiTheme="majorHAnsi" w:cstheme="majorBidi"/>
-          <w:b/>
-          <w:bCs/>
-          <w:color w:val="1F4D78" w:themeColor="accent1" w:themeShade="7F"/>
-          <w:sz w:val="28"/>
-          <w:szCs w:val="24"/>
-        </w:rPr>
-        <w:t>Caso de uso 2: Confirmación de correo electrónico</w:t>
-      </w:r>
-    </w:p>
-    <w:p>
-      <w:pPr>
-        <w:rPr>
-          <w:sz w:val="24"/>
-        </w:rPr>
-      </w:pPr>
-      <w:r>
-        <w:rPr>
-          <w:sz w:val="24"/>
-        </w:rPr>
-        <w:t>Eventos:</w:t>
-      </w:r>
-    </w:p>
-    <w:p>
-      <w:pPr>
-        <w:numPr>
-          <w:ilvl w:val="0"/>
-          <w:numId w:val="7"/>
-        </w:numPr>
-        <w:rPr>
-          <w:sz w:val="24"/>
-        </w:rPr>
-      </w:pPr>
-      <w:r>
-        <w:rPr>
-          <w:sz w:val="24"/>
-        </w:rPr>
-        <w:t>Usuario hace clic en el enlace de confirmación enviado por correo electrónico.</w:t>
-      </w:r>
-    </w:p>
-    <w:p>
-      <w:pPr>
-        <w:rPr>
-          <w:sz w:val="24"/>
-        </w:rPr>
-      </w:pPr>
-      <w:r>
-        <w:rPr>
-          <w:sz w:val="24"/>
-        </w:rPr>
-        <w:t>Comandos:</w:t>
-      </w:r>
-    </w:p>
-    <w:p>
-      <w:pPr>
-        <w:numPr>
-          <w:ilvl w:val="0"/>
-          <w:numId w:val="8"/>
-        </w:numPr>
-        <w:rPr>
-          <w:sz w:val="24"/>
-        </w:rPr>
-      </w:pPr>
-      <w:r>
-        <w:rPr>
-          <w:sz w:val="24"/>
-        </w:rPr>
-        <w:t>Confirmar correo electrónico.</w:t>
-      </w:r>
-    </w:p>
-    <w:p>
-      <w:pPr>
-        <w:rPr>
-          <w:sz w:val="24"/>
-        </w:rPr>
-      </w:pPr>
-      <w:r>
-        <w:rPr>
-          <w:sz w:val="24"/>
-        </w:rPr>
-        <w:t>Validaciones:</w:t>
-      </w:r>
-    </w:p>
-    <w:p>
-      <w:pPr>
-        <w:numPr>
-          <w:ilvl w:val="0"/>
-          <w:numId w:val="9"/>
-        </w:numPr>
-        <w:rPr>
-          <w:sz w:val="24"/>
-        </w:rPr>
-      </w:pPr>
-      <w:r>
-        <w:rPr>
-          <w:sz w:val="24"/>
-        </w:rPr>
-        <w:t>Verificar que el correo electrónico no haya sido confirmado previamente.</w:t>
-      </w:r>
-    </w:p>
-    <w:p>
-      <w:pPr>
-        <w:rPr>
-          <w:sz w:val="24"/>
-        </w:rPr>
-      </w:pPr>
-      <w:r>
-        <w:rPr>
-          <w:sz w:val="24"/>
-        </w:rPr>
-        <w:t>Respuestas:</w:t>
-      </w:r>
-    </w:p>
-    <w:p>
-      <w:pPr>
-        <w:numPr>
-          <w:ilvl w:val="0"/>
-          <w:numId w:val="10"/>
-        </w:numPr>
-        <w:rPr>
-          <w:sz w:val="24"/>
-        </w:rPr>
-      </w:pPr>
-      <w:r>
-        <w:rPr>
-          <w:sz w:val="24"/>
-        </w:rPr>
-        <w:lastRenderedPageBreak/>
-        <w:t>Correo electrónico confirmado exitosamente.</w:t>
-      </w:r>
-    </w:p>
-    <w:p>
-      <w:pPr>
-        <w:numPr>
-          <w:ilvl w:val="0"/>
-          <w:numId w:val="10"/>
-        </w:numPr>
-        <w:rPr>
-          <w:sz w:val="24"/>
-        </w:rPr>
-      </w:pPr>
-      <w:r>
-        <w:rPr>
-          <w:sz w:val="24"/>
-        </w:rPr>
-        <w:t>Error al confirmar el correo electrónico.</w:t>
-      </w:r>
-    </w:p>
-    <w:p>
-      <w:pPr>
-        <w:rPr>
-          <w:rFonts w:asciiTheme="majorHAnsi" w:eastAsiaTheme="majorEastAsia" w:hAnsiTheme="majorHAnsi" w:cstheme="majorBidi"/>
-          <w:color w:val="1F4D78" w:themeColor="accent1" w:themeShade="7F"/>
-          <w:sz w:val="28"/>
-          <w:szCs w:val="24"/>
-        </w:rPr>
-      </w:pPr>
-      <w:r>
-        <w:rPr>
-          <w:rFonts w:asciiTheme="majorHAnsi" w:eastAsiaTheme="majorEastAsia" w:hAnsiTheme="majorHAnsi" w:cstheme="majorBidi"/>
-          <w:b/>
-          <w:bCs/>
-          <w:color w:val="1F4D78" w:themeColor="accent1" w:themeShade="7F"/>
-          <w:sz w:val="28"/>
-          <w:szCs w:val="24"/>
-        </w:rPr>
-        <w:t>Caso de uso 3: Inicio de sesión de usuario</w:t>
-      </w:r>
-    </w:p>
-    <w:p>
-      <w:pPr>
-        <w:rPr>
-          <w:sz w:val="24"/>
-        </w:rPr>
-      </w:pPr>
-      <w:r>
-        <w:rPr>
-          <w:sz w:val="24"/>
-        </w:rPr>
-        <w:t>Eventos:</w:t>
-      </w:r>
-    </w:p>
-    <w:p>
-      <w:pPr>
-        <w:numPr>
-          <w:ilvl w:val="0"/>
-          <w:numId w:val="11"/>
-        </w:numPr>
-        <w:rPr>
-          <w:sz w:val="24"/>
-        </w:rPr>
-      </w:pPr>
-      <w:r>
-        <w:rPr>
-          <w:sz w:val="24"/>
-        </w:rPr>
-        <w:t>Usuario ingresa su dirección de correo electrónico.</w:t>
-      </w:r>
-    </w:p>
-    <w:p>
-      <w:pPr>
-        <w:numPr>
-          <w:ilvl w:val="0"/>
-          <w:numId w:val="11"/>
-        </w:numPr>
-        <w:rPr>
-          <w:sz w:val="24"/>
-        </w:rPr>
-      </w:pPr>
-      <w:r>
-        <w:rPr>
-          <w:sz w:val="24"/>
-        </w:rPr>
-        <w:t>Usuario ingresa su contraseña.</w:t>
-      </w:r>
-    </w:p>
-    <w:p>
-      <w:pPr>
-        <w:numPr>
-          <w:ilvl w:val="0"/>
-          <w:numId w:val="11"/>
-        </w:numPr>
-        <w:rPr>
-          <w:sz w:val="24"/>
-        </w:rPr>
-      </w:pPr>
-      <w:r>
-        <w:rPr>
-          <w:sz w:val="24"/>
-        </w:rPr>
-        <w:t>Usuario presiona el botón "Iniciar sesión".</w:t>
-      </w:r>
-    </w:p>
-    <w:p>
-      <w:pPr>
-        <w:rPr>
-          <w:sz w:val="24"/>
-        </w:rPr>
-      </w:pPr>
-      <w:r>
-        <w:rPr>
-          <w:sz w:val="24"/>
-        </w:rPr>
-        <w:t>Comandos:</w:t>
-      </w:r>
-    </w:p>
-    <w:p>
-      <w:pPr>
-        <w:numPr>
-          <w:ilvl w:val="0"/>
-          <w:numId w:val="12"/>
-        </w:numPr>
-        <w:rPr>
-          <w:sz w:val="24"/>
-        </w:rPr>
-      </w:pPr>
-      <w:r>
-        <w:rPr>
-          <w:sz w:val="24"/>
-        </w:rPr>
-        <w:t>Autenticar usuario.</w:t>
-      </w:r>
-    </w:p>
-    <w:p>
-      <w:pPr>
-        <w:rPr>
-          <w:sz w:val="24"/>
-        </w:rPr>
-      </w:pPr>
-      <w:r>
-        <w:rPr>
-          <w:sz w:val="24"/>
-        </w:rPr>
-        <w:t>Validaciones:</w:t>
-      </w:r>
-    </w:p>
-    <w:p>
-      <w:pPr>
-        <w:numPr>
-          <w:ilvl w:val="0"/>
-          <w:numId w:val="13"/>
-        </w:numPr>
-        <w:rPr>
-          <w:sz w:val="24"/>
-        </w:rPr>
-      </w:pPr>
-      <w:r>
-        <w:rPr>
-          <w:sz w:val="24"/>
-        </w:rPr>
-        <w:t>Verificar que el correo electrónico y la contraseña sean válidos.</w:t>
-      </w:r>
-    </w:p>
-    <w:p>
-      <w:pPr>
-        <w:rPr>
-          <w:sz w:val="24"/>
-        </w:rPr>
-      </w:pPr>
-      <w:r>
-        <w:rPr>
-          <w:sz w:val="24"/>
-        </w:rPr>
-        <w:t>Respuestas:</w:t>
-      </w:r>
-    </w:p>
-    <w:p>
-      <w:pPr>
-        <w:numPr>
-          <w:ilvl w:val="0"/>
-          <w:numId w:val="14"/>
-        </w:numPr>
-        <w:rPr>
-          <w:sz w:val="24"/>
-        </w:rPr>
-      </w:pPr>
-      <w:r>
-        <w:rPr>
-          <w:sz w:val="24"/>
-        </w:rPr>
-        <w:t>Usuario autenticado exitosamente.</w:t>
-      </w:r>
-    </w:p>
-    <w:p>
-      <w:pPr>
-        <w:numPr>
-          <w:ilvl w:val="0"/>
-          <w:numId w:val="14"/>
-        </w:numPr>
-        <w:rPr>
-          <w:sz w:val="24"/>
-        </w:rPr>
-      </w:pPr>
-      <w:r>
-        <w:rPr>
-          <w:sz w:val="24"/>
-        </w:rPr>
-        <w:t>Error al autenticar el usuario.</w:t>
-      </w:r>
-    </w:p>
-    <w:p>
-      <w:pPr>
-        <w:rPr>
-          <w:rFonts w:asciiTheme="majorHAnsi" w:eastAsiaTheme="majorEastAsia" w:hAnsiTheme="majorHAnsi" w:cstheme="majorBidi"/>
-          <w:color w:val="1F4D78" w:themeColor="accent1" w:themeShade="7F"/>
-          <w:sz w:val="28"/>
-          <w:szCs w:val="24"/>
-        </w:rPr>
-      </w:pPr>
-      <w:r>
-        <w:rPr>
-          <w:rFonts w:asciiTheme="majorHAnsi" w:eastAsiaTheme="majorEastAsia" w:hAnsiTheme="majorHAnsi" w:cstheme="majorBidi"/>
-          <w:b/>
-          <w:bCs/>
-          <w:color w:val="1F4D78" w:themeColor="accent1" w:themeShade="7F"/>
-          <w:sz w:val="28"/>
-          <w:szCs w:val="24"/>
-        </w:rPr>
-        <w:t>Caso de uso 4: Recuperación de contraseña</w:t>
-      </w:r>
-    </w:p>
-    <w:p>
-      <w:pPr>
-        <w:rPr>
-          <w:sz w:val="24"/>
-        </w:rPr>
-      </w:pPr>
-      <w:r>
-        <w:rPr>
-          <w:sz w:val="24"/>
-        </w:rPr>
-        <w:t>Eventos:</w:t>
-      </w:r>
-    </w:p>
-    <w:p>
-      <w:pPr>
-        <w:numPr>
-          <w:ilvl w:val="0"/>
-          <w:numId w:val="15"/>
-        </w:numPr>
-        <w:rPr>
-          <w:sz w:val="24"/>
-        </w:rPr>
-      </w:pPr>
-      <w:r>
-        <w:rPr>
-          <w:sz w:val="24"/>
-        </w:rPr>
-        <w:t>Usuario hace clic en el enlace "¿Olvidó su contraseña?".</w:t>
-      </w:r>
-    </w:p>
-    <w:p>
-      <w:pPr>
-        <w:numPr>
-          <w:ilvl w:val="0"/>
-          <w:numId w:val="15"/>
-        </w:numPr>
-        <w:rPr>
-          <w:sz w:val="24"/>
-        </w:rPr>
-      </w:pPr>
-      <w:r>
-        <w:rPr>
-          <w:sz w:val="24"/>
-        </w:rPr>
-        <w:t>Usuario ingresa su dirección de correo electrónico.</w:t>
-      </w:r>
-    </w:p>
-    <w:p>
-      <w:pPr>
-        <w:numPr>
-          <w:ilvl w:val="0"/>
-          <w:numId w:val="15"/>
-        </w:numPr>
-        <w:rPr>
-          <w:sz w:val="24"/>
-        </w:rPr>
-      </w:pPr>
-      <w:r>
-        <w:rPr>
-          <w:sz w:val="24"/>
-        </w:rPr>
-        <w:t>Usuario presiona el botón "Enviar correo electrónico".</w:t>
-      </w:r>
-    </w:p>
-    <w:p>
-      <w:pPr>
-        <w:rPr>
-          <w:sz w:val="24"/>
-        </w:rPr>
-      </w:pPr>
-      <w:r>
-        <w:rPr>
-          <w:sz w:val="24"/>
-        </w:rPr>
-        <w:t>Comandos:</w:t>
-      </w:r>
-    </w:p>
-    <w:p>
-      <w:pPr>
-        <w:numPr>
-          <w:ilvl w:val="0"/>
-          <w:numId w:val="16"/>
-        </w:numPr>
-        <w:rPr>
-          <w:sz w:val="24"/>
-        </w:rPr>
-      </w:pPr>
-      <w:r>
-        <w:rPr>
-          <w:sz w:val="24"/>
-        </w:rPr>
-        <w:t>Enviar correo electrónico de recuperación de contraseña.</w:t>
-      </w:r>
-    </w:p>
-    <w:p>
-      <w:pPr>
-        <w:rPr>
-          <w:sz w:val="24"/>
-        </w:rPr>
-      </w:pPr>
-      <w:r>
-        <w:rPr>
-          <w:sz w:val="24"/>
-        </w:rPr>
-        <w:t>Validaciones:</w:t>
-      </w:r>
-    </w:p>
-    <w:p>
-      <w:pPr>
-        <w:numPr>
-          <w:ilvl w:val="0"/>
-          <w:numId w:val="17"/>
-        </w:numPr>
-        <w:rPr>
-          <w:sz w:val="24"/>
-        </w:rPr>
-      </w:pPr>
-      <w:r>
-        <w:rPr>
-          <w:sz w:val="24"/>
-        </w:rPr>
-        <w:t>Verificar que el correo electrónico sea válido.</w:t>
-      </w:r>
-    </w:p>
-    <w:p>
-      <w:pPr>
-        <w:rPr>
-          <w:sz w:val="24"/>
-        </w:rPr>
-      </w:pPr>
-      <w:r>
-        <w:rPr>
-          <w:sz w:val="24"/>
-        </w:rPr>
-        <w:t>Respuestas:</w:t>
-      </w:r>
-    </w:p>
-    <w:p>
-      <w:pPr>
-        <w:numPr>
-          <w:ilvl w:val="0"/>
-          <w:numId w:val="18"/>
-        </w:numPr>
-        <w:rPr>
-          <w:sz w:val="24"/>
-        </w:rPr>
-      </w:pPr>
-      <w:r>
-        <w:rPr>
-          <w:sz w:val="24"/>
-        </w:rPr>
-        <w:t>Correo electrónico de recuperación de contraseña enviado exitosamente.</w:t>
-      </w:r>
-    </w:p>
-    <w:p>
-      <w:pPr>
-        <w:numPr>
-          <w:ilvl w:val="0"/>
-          <w:numId w:val="18"/>
-        </w:numPr>
-      </w:pPr>
-      <w:r>
-        <w:rPr>
-          <w:sz w:val="24"/>
-        </w:rPr>
-        <w:t>Error al enviar el correo electrónico de recuperación de contraseña.</w:t>
-      </w:r>
-      <w:r>
-        <w:t xml:space="preserve"> </w:t>
-      </w:r>
-    </w:p>
-    <w:p>
-      <w:pPr>
-        <w:ind w:left="720"/>
-      </w:pPr>
-    </w:p>
-    <w:p>
-      <w:pPr>
-        <w:ind w:left="720"/>
-      </w:pPr>
-    </w:p>
-    <w:p>
-      <w:pPr>
-        <w:ind w:left="720"/>
-      </w:pPr>
-    </w:p>
-    <w:p>
-      <w:pPr>
         <w:pStyle w:val="Ttulo2"/>
       </w:pPr>
       <w:r>
-        <w:lastRenderedPageBreak/>
-        <w:t>2</w:t>
-      </w:r>
-      <w:r>
-        <w:t>.</w:t>
-      </w:r>
-      <w:r>
-        <w:t xml:space="preserve"> Definición </w:t>
-      </w:r>
-      <w:r>
-        <w:t>del dominio</w:t>
+        <w:t>SPRINTS DETALLADOS</w:t>
       </w:r>
     </w:p>
     <w:p/>
@@ -1112,165 +362,7 @@
         <w:pStyle w:val="Ttulo3"/>
       </w:pPr>
       <w:r>
-        <w:t>Caso de uso 1: Registro de usuario</w:t>
-      </w:r>
-    </w:p>
-    <w:p>
-      <w:r>
-        <w:t>En este caso de uso, el agregado raíz es el Usuario, el cual tiene las siguientes propiedades:</w:t>
-      </w:r>
-    </w:p>
-    <w:p>
-      <w:pPr>
-        <w:numPr>
-          <w:ilvl w:val="0"/>
-          <w:numId w:val="20"/>
-        </w:numPr>
-      </w:pPr>
-      <w:r>
-        <w:t>Id: identificador único del usuario.</w:t>
-      </w:r>
-    </w:p>
-    <w:p>
-      <w:pPr>
-        <w:numPr>
-          <w:ilvl w:val="0"/>
-          <w:numId w:val="20"/>
-        </w:numPr>
-      </w:pPr>
-      <w:r>
-        <w:t>Nombre: nombre del usuario.</w:t>
-      </w:r>
-    </w:p>
-    <w:p>
-      <w:pPr>
-        <w:numPr>
-          <w:ilvl w:val="0"/>
-          <w:numId w:val="20"/>
-        </w:numPr>
-      </w:pPr>
-      <w:r>
-        <w:t>Apellido: apellido del usuario.</w:t>
-      </w:r>
-    </w:p>
-    <w:p>
-      <w:pPr>
-        <w:numPr>
-          <w:ilvl w:val="0"/>
-          <w:numId w:val="20"/>
-        </w:numPr>
-      </w:pPr>
-      <w:r>
-        <w:t>Email: dirección de correo electrónico del usuario.</w:t>
-      </w:r>
-    </w:p>
-    <w:p>
-      <w:pPr>
-        <w:numPr>
-          <w:ilvl w:val="0"/>
-          <w:numId w:val="20"/>
-        </w:numPr>
-      </w:pPr>
-      <w:proofErr w:type="spellStart"/>
-      <w:r>
-        <w:t>Password</w:t>
-      </w:r>
-      <w:proofErr w:type="spellEnd"/>
-      <w:r>
-        <w:t>: contraseña del usuario.</w:t>
-      </w:r>
-    </w:p>
-    <w:p>
-      <w:r>
-        <w:t>Evento de dominio:</w:t>
-      </w:r>
-    </w:p>
-    <w:p>
-      <w:pPr>
-        <w:numPr>
-          <w:ilvl w:val="0"/>
-          <w:numId w:val="22"/>
-        </w:numPr>
-      </w:pPr>
-      <w:proofErr w:type="spellStart"/>
-      <w:r>
-        <w:t>UsuarioRegistrado</w:t>
-      </w:r>
-      <w:proofErr w:type="spellEnd"/>
-      <w:r>
-        <w:t>: Se produce cuando un usuario completa el proceso de registro con éxito.</w:t>
-      </w:r>
-    </w:p>
-    <w:p>
-      <w:r>
-        <w:t xml:space="preserve">Posibles </w:t>
-      </w:r>
-      <w:r>
-        <w:t>acciones adicionales</w:t>
-      </w:r>
-      <w:r>
-        <w:t xml:space="preserve"> (consecuencias):</w:t>
-      </w:r>
-    </w:p>
-    <w:p>
-      <w:pPr>
-        <w:numPr>
-          <w:ilvl w:val="0"/>
-          <w:numId w:val="26"/>
-        </w:numPr>
-      </w:pPr>
-      <w:proofErr w:type="spellStart"/>
-      <w:r>
-        <w:t>UsuarioRegistrado</w:t>
-      </w:r>
-      <w:proofErr w:type="spellEnd"/>
-      <w:r>
-        <w:t xml:space="preserve">: Se puede enviar un correo electrónico de confirmación al usuario para verificar su dirección de correo electrónico. También se puede almacenar la información del usuario en una base de datos y generar un </w:t>
-      </w:r>
-      <w:proofErr w:type="spellStart"/>
-      <w:r>
-        <w:t>token</w:t>
-      </w:r>
-      <w:proofErr w:type="spellEnd"/>
-      <w:r>
-        <w:t xml:space="preserve"> de autenticación para el usuario.</w:t>
-      </w:r>
-      <w:r>
-        <w:t xml:space="preserve"> </w:t>
-      </w:r>
-    </w:p>
-    <w:p>
-      <w:r>
-        <w:t>El registro de usuario se realiza a través del método "</w:t>
-      </w:r>
-      <w:proofErr w:type="spellStart"/>
-      <w:r>
-        <w:t>RegistrarUsuario</w:t>
-      </w:r>
-      <w:proofErr w:type="spellEnd"/>
-      <w:r>
-        <w:t>" del agregado Usuario. Este método se encarga de verificar que el correo electrónico no esté en uso y que la contraseña sea segura. En caso de que los datos sean correctos, el usuario es creado y almacenado en la base de datos.</w:t>
-      </w:r>
-    </w:p>
-    <w:p>
-      <w:pPr>
-        <w:pStyle w:val="Ttulo3"/>
-      </w:pPr>
-      <w:r>
-        <w:t>Caso de uso 2: Confirmación de correo electrónico</w:t>
-      </w:r>
-    </w:p>
-    <w:p>
-      <w:r>
-        <w:t>En este caso de uso, el agregado raíz es también el Usuario. El correo electrónico confirmado es una propiedad de la entidad Usuario. Al confirmar el correo el</w:t>
-      </w:r>
-      <w:r>
-        <w:t>ectrónico, se utiliza el método.</w:t>
-      </w:r>
-    </w:p>
-    <w:p>
-      <w:r>
-        <w:t>Evento de dominio:</w:t>
+        <w:t>Sprint 1</w:t>
       </w:r>
     </w:p>
     <w:p>
@@ -1278,329 +370,282 @@
         <w:pStyle w:val="Prrafodelista"/>
         <w:numPr>
           <w:ilvl w:val="0"/>
-          <w:numId w:val="23"/>
+          <w:numId w:val="37"/>
         </w:numPr>
       </w:pPr>
-      <w:proofErr w:type="spellStart"/>
-      <w:r>
-        <w:t>CorreoElectronicoConfirmado</w:t>
-      </w:r>
-      <w:proofErr w:type="spellEnd"/>
-      <w:r>
-        <w:t>: Se produce cuando un usuario confirma su correo electrónico con éxito.</w:t>
+      <w:r>
+        <w:t xml:space="preserve">Definición </w:t>
+      </w:r>
+      <w:r>
+        <w:t>de las entidades de dominio Usuario y EmailConfirmation:</w:t>
       </w:r>
     </w:p>
     <w:p>
       <w:r>
-        <w:t xml:space="preserve">Posibles </w:t>
-      </w:r>
-      <w:r>
-        <w:t>acciones adicionales</w:t>
-      </w:r>
-      <w:r>
-        <w:t xml:space="preserve"> (consecuencias):</w:t>
+        <w:t>Usuario:</w:t>
       </w:r>
     </w:p>
     <w:p>
+      <w:bookmarkStart w:id="0" w:name="_GoBack"/>
+      <w:proofErr w:type="spellStart"/>
+      <w:r>
+        <w:t>jsonCopy</w:t>
+      </w:r>
+      <w:proofErr w:type="spellEnd"/>
+      <w:r>
+        <w:t xml:space="preserve"> </w:t>
+      </w:r>
+      <w:proofErr w:type="spellStart"/>
+      <w:r>
+        <w:t>code</w:t>
+      </w:r>
+      <w:proofErr w:type="spellEnd"/>
+    </w:p>
+    <w:p>
+      <w:proofErr w:type="gramStart"/>
+      <w:r>
+        <w:t>{ "</w:t>
+      </w:r>
+      <w:proofErr w:type="gramEnd"/>
+      <w:r>
+        <w:t>id": "</w:t>
+      </w:r>
+      <w:proofErr w:type="spellStart"/>
+      <w:r>
+        <w:t>string</w:t>
+      </w:r>
+      <w:proofErr w:type="spellEnd"/>
+      <w:r>
+        <w:t>", "nombre": "</w:t>
+      </w:r>
+      <w:proofErr w:type="spellStart"/>
+      <w:r>
+        <w:t>string</w:t>
+      </w:r>
+      <w:proofErr w:type="spellEnd"/>
+      <w:r>
+        <w:t>", "email": "</w:t>
+      </w:r>
+      <w:proofErr w:type="spellStart"/>
+      <w:r>
+        <w:t>string</w:t>
+      </w:r>
+      <w:proofErr w:type="spellEnd"/>
+      <w:r>
+        <w:t>", "</w:t>
+      </w:r>
+      <w:proofErr w:type="spellStart"/>
+      <w:r>
+        <w:t>contrasena</w:t>
+      </w:r>
+      <w:proofErr w:type="spellEnd"/>
+      <w:r>
+        <w:t>": "</w:t>
+      </w:r>
+      <w:proofErr w:type="spellStart"/>
+      <w:r>
+        <w:t>string</w:t>
+      </w:r>
+      <w:proofErr w:type="spellEnd"/>
+      <w:r>
+        <w:t>", "</w:t>
+      </w:r>
+      <w:proofErr w:type="spellStart"/>
+      <w:r>
+        <w:t>correoConfirmado</w:t>
+      </w:r>
+      <w:proofErr w:type="spellEnd"/>
+      <w:r>
+        <w:t>": "</w:t>
+      </w:r>
+      <w:proofErr w:type="spellStart"/>
+      <w:r>
+        <w:t>boolean</w:t>
+      </w:r>
+      <w:proofErr w:type="spellEnd"/>
+      <w:r>
+        <w:t xml:space="preserve">" } </w:t>
+      </w:r>
+    </w:p>
+    <w:bookmarkEnd w:id="0"/>
+    <w:p>
       <w:pPr>
         <w:numPr>
           <w:ilvl w:val="0"/>
-          <w:numId w:val="26"/>
+          <w:numId w:val="35"/>
         </w:numPr>
       </w:pPr>
-      <w:proofErr w:type="spellStart"/>
-      <w:r>
-        <w:t>CorreoElectronicoConfirmado</w:t>
-      </w:r>
-      <w:proofErr w:type="spellEnd"/>
-      <w:r>
-        <w:t>: Se puede actualizar la información del usuario en la base de datos para marcar su correo electrónico como confirmado. También se puede enviar un mensaje de bienvenida al usuario.</w:t>
-      </w:r>
-    </w:p>
-    <w:p/>
-    <w:p>
-      <w:r>
-        <w:t>"</w:t>
-      </w:r>
-      <w:proofErr w:type="spellStart"/>
-      <w:r>
-        <w:t>ConfirmarCorreoElectronico</w:t>
-      </w:r>
-      <w:proofErr w:type="spellEnd"/>
-      <w:r>
-        <w:t>" del agregado Usuario. Este método verifica que el correo electrónico no haya sido confirmado previamente.</w:t>
+      <w:r>
+        <w:t>id: identificador único del usuario</w:t>
       </w:r>
     </w:p>
     <w:p>
       <w:pPr>
-        <w:pStyle w:val="Ttulo3"/>
-      </w:pPr>
-      <w:r>
-        <w:t>Caso de uso 3: Inicio de sesión de usuario</w:t>
+        <w:numPr>
+          <w:ilvl w:val="0"/>
+          <w:numId w:val="35"/>
+        </w:numPr>
+      </w:pPr>
+      <w:r>
+        <w:t>nombre: nombre completo del usuario</w:t>
       </w:r>
     </w:p>
     <w:p>
-      <w:r>
-        <w:t>En este caso de uso, el agregado raíz es nuevamente el Usuario. La autenticación se realiza a través del método "</w:t>
-      </w:r>
-      <w:proofErr w:type="spellStart"/>
-      <w:r>
-        <w:t>AutenticarUsuario</w:t>
-      </w:r>
-      <w:proofErr w:type="spellEnd"/>
-      <w:r>
-        <w:t>" del agregado Usuario. Este método verifica que el correo electrónico y la contraseña sean válidos.</w:t>
+      <w:pPr>
+        <w:numPr>
+          <w:ilvl w:val="0"/>
+          <w:numId w:val="35"/>
+        </w:numPr>
+      </w:pPr>
+      <w:r>
+        <w:t>email: dirección de correo electrónico del usuario</w:t>
       </w:r>
     </w:p>
     <w:p>
-      <w:r>
-        <w:t>Evento de dominio:</w:t>
+      <w:pPr>
+        <w:numPr>
+          <w:ilvl w:val="0"/>
+          <w:numId w:val="35"/>
+        </w:numPr>
+      </w:pPr>
+      <w:proofErr w:type="spellStart"/>
+      <w:r>
+        <w:t>contrasena</w:t>
+      </w:r>
+      <w:proofErr w:type="spellEnd"/>
+      <w:r>
+        <w:t>: contraseña del usuario</w:t>
       </w:r>
     </w:p>
     <w:p>
       <w:pPr>
         <w:numPr>
           <w:ilvl w:val="0"/>
-          <w:numId w:val="24"/>
+          <w:numId w:val="35"/>
         </w:numPr>
       </w:pPr>
       <w:proofErr w:type="spellStart"/>
       <w:r>
-        <w:t>UsuarioIniciadoSesion</w:t>
+        <w:t>correoConfirmado</w:t>
       </w:r>
       <w:proofErr w:type="spellEnd"/>
       <w:r>
-        <w:t>: Se produce cuando un usuario inicia sesión correctamente en el sistema.</w:t>
+        <w:t>: indica si la dirección de correo electrónico del usuario ha sido confirmada</w:t>
       </w:r>
     </w:p>
     <w:p>
+      <w:r>
+        <w:t>EmailConfirmation:</w:t>
+      </w:r>
+    </w:p>
+    <w:p>
+      <w:proofErr w:type="spellStart"/>
+      <w:r>
+        <w:t>jsonCopy</w:t>
+      </w:r>
+      <w:proofErr w:type="spellEnd"/>
+      <w:r>
+        <w:t xml:space="preserve"> </w:t>
+      </w:r>
+      <w:proofErr w:type="spellStart"/>
+      <w:r>
+        <w:t>code</w:t>
+      </w:r>
+      <w:proofErr w:type="spellEnd"/>
+    </w:p>
+    <w:p>
+      <w:proofErr w:type="gramStart"/>
+      <w:r>
+        <w:t>{ "</w:t>
+      </w:r>
+      <w:proofErr w:type="gramEnd"/>
+      <w:r>
+        <w:t>id": "</w:t>
+      </w:r>
+      <w:proofErr w:type="spellStart"/>
+      <w:r>
+        <w:t>string</w:t>
+      </w:r>
+      <w:proofErr w:type="spellEnd"/>
+      <w:r>
+        <w:t>", "</w:t>
+      </w:r>
+      <w:proofErr w:type="spellStart"/>
+      <w:r>
+        <w:t>codigo</w:t>
+      </w:r>
+      <w:proofErr w:type="spellEnd"/>
+      <w:r>
+        <w:t>": "</w:t>
+      </w:r>
+      <w:proofErr w:type="spellStart"/>
+      <w:r>
+        <w:t>string</w:t>
+      </w:r>
+      <w:proofErr w:type="spellEnd"/>
+      <w:r>
+        <w:t>", "</w:t>
+      </w:r>
+      <w:proofErr w:type="spellStart"/>
+      <w:r>
+        <w:t>usuarioId</w:t>
+      </w:r>
+      <w:proofErr w:type="spellEnd"/>
+      <w:r>
+        <w:t>": "</w:t>
+      </w:r>
+      <w:proofErr w:type="spellStart"/>
+      <w:r>
+        <w:t>string</w:t>
+      </w:r>
+      <w:proofErr w:type="spellEnd"/>
+      <w:r>
+        <w:t xml:space="preserve">" } </w:t>
+      </w:r>
+    </w:p>
+    <w:p>
       <w:pPr>
         <w:numPr>
           <w:ilvl w:val="0"/>
-          <w:numId w:val="24"/>
+          <w:numId w:val="36"/>
         </w:numPr>
       </w:pPr>
-      <w:proofErr w:type="spellStart"/>
-      <w:r>
-        <w:lastRenderedPageBreak/>
-        <w:t>IntentoInicioSesionFallido</w:t>
-      </w:r>
-      <w:proofErr w:type="spellEnd"/>
-      <w:r>
-        <w:t>: Se produce cuando un usuario intenta iniciar sesión, pero las credenciales son incorrectas o el usuario no está registrado en el sistema.</w:t>
-      </w:r>
-    </w:p>
-    <w:p/>
-    <w:p>
-      <w:r>
-        <w:t xml:space="preserve">Posibles </w:t>
-      </w:r>
-      <w:r>
-        <w:t>acciones adicionales</w:t>
-      </w:r>
-      <w:r>
-        <w:t xml:space="preserve"> (consecuencias):</w:t>
+      <w:r>
+        <w:t>id: identificador único de la confirmación por correo electrónico</w:t>
       </w:r>
     </w:p>
     <w:p>
       <w:pPr>
         <w:numPr>
           <w:ilvl w:val="0"/>
-          <w:numId w:val="27"/>
+          <w:numId w:val="36"/>
         </w:numPr>
       </w:pPr>
       <w:proofErr w:type="spellStart"/>
       <w:r>
-        <w:t>UsuarioIniciadoSesion</w:t>
+        <w:t>codigo</w:t>
       </w:r>
       <w:proofErr w:type="spellEnd"/>
       <w:r>
-        <w:t xml:space="preserve">: Se puede generar un </w:t>
-      </w:r>
-      <w:proofErr w:type="spellStart"/>
-      <w:r>
-        <w:t>token</w:t>
-      </w:r>
-      <w:proofErr w:type="spellEnd"/>
-      <w:r>
-        <w:t xml:space="preserve"> de autenticación para el usuario y devolverlo como parte de la respuesta HTTP. También se puede registrar la hora de inicio de sesión del usuario.</w:t>
+        <w:t>: código generado para la confirmación por correo electrónico</w:t>
       </w:r>
     </w:p>
     <w:p>
       <w:pPr>
         <w:numPr>
           <w:ilvl w:val="0"/>
-          <w:numId w:val="27"/>
+          <w:numId w:val="36"/>
         </w:numPr>
       </w:pPr>
       <w:proofErr w:type="spellStart"/>
       <w:r>
-        <w:t>IntentoInicioSesionFallido</w:t>
+        <w:t>usuarioId</w:t>
       </w:r>
       <w:proofErr w:type="spellEnd"/>
       <w:r>
-        <w:t>: Se puede registrar el intento fallido de inicio de sesión en un registro de auditoría para fines de seguridad. También se puede restringir el número de intentos de inicio de sesión fallidos antes de bloquear temporalmente la cuenta del usuario.</w:t>
+        <w:t>: identificador único del usuario asociado a la confirmación por correo electrónico</w:t>
       </w:r>
     </w:p>
-    <w:p/>
-    <w:p>
-      <w:pPr>
-        <w:pStyle w:val="Ttulo3"/>
-      </w:pPr>
-      <w:r>
-        <w:t>Caso de uso 4: Recuperación de contraseña</w:t>
-      </w:r>
-    </w:p>
-    <w:p>
-      <w:r>
-        <w:t xml:space="preserve">En este caso de uso, el agregado raíz es el </w:t>
-      </w:r>
-      <w:proofErr w:type="spellStart"/>
-      <w:r>
-        <w:t>CorreoElectronico</w:t>
-      </w:r>
-      <w:proofErr w:type="spellEnd"/>
-      <w:r>
-        <w:t>, que tiene las siguientes propiedades:</w:t>
-      </w:r>
-    </w:p>
-    <w:p>
-      <w:pPr>
-        <w:numPr>
-          <w:ilvl w:val="0"/>
-          <w:numId w:val="21"/>
-        </w:numPr>
-      </w:pPr>
-      <w:r>
-        <w:t>Id: identificador único del correo electrónico.</w:t>
-      </w:r>
-    </w:p>
-    <w:p>
-      <w:pPr>
-        <w:numPr>
-          <w:ilvl w:val="0"/>
-          <w:numId w:val="21"/>
-        </w:numPr>
-      </w:pPr>
-      <w:proofErr w:type="spellStart"/>
-      <w:r>
-        <w:t>UsuarioId</w:t>
-      </w:r>
-      <w:proofErr w:type="spellEnd"/>
-      <w:r>
-        <w:t>: identificador del usuario al que pertenece el correo electrónico.</w:t>
-      </w:r>
-    </w:p>
-    <w:p>
-      <w:r>
-        <w:t>El correo electrónico de recuperación de contraseña se envía utilizando el método "</w:t>
-      </w:r>
-      <w:proofErr w:type="spellStart"/>
-      <w:r>
-        <w:t>EnviarCorreoElectronicoRecuperacionPassword</w:t>
-      </w:r>
-      <w:proofErr w:type="spellEnd"/>
-      <w:r>
-        <w:t xml:space="preserve">" del agregado </w:t>
-      </w:r>
-      <w:proofErr w:type="spellStart"/>
-      <w:r>
-        <w:t>CorreoElectronico</w:t>
-      </w:r>
-      <w:proofErr w:type="spellEnd"/>
-      <w:r>
-        <w:t>. Este método verifica que el correo electrónico sea válido y envía un correo electrónico al usuario con un enlace para recuperar la contraseña.</w:t>
-      </w:r>
-    </w:p>
-    <w:p>
-      <w:pPr>
-        <w:rPr>
-          <w:u w:val="single"/>
-        </w:rPr>
-      </w:pPr>
-      <w:r>
-        <w:t>Evento de dominio:</w:t>
-      </w:r>
-    </w:p>
-    <w:p>
-      <w:pPr>
-        <w:numPr>
-          <w:ilvl w:val="0"/>
-          <w:numId w:val="25"/>
-        </w:numPr>
-      </w:pPr>
-      <w:proofErr w:type="spellStart"/>
-      <w:r>
-        <w:t>CorreoElectronicoEnviado</w:t>
-      </w:r>
-      <w:proofErr w:type="spellEnd"/>
-      <w:r>
-        <w:t>: Se produce cuando se envía un correo electrónico con éxito al usuario para recuperar su contraseña.</w:t>
-      </w:r>
-    </w:p>
-    <w:p>
-      <w:pPr>
-        <w:numPr>
-          <w:ilvl w:val="0"/>
-          <w:numId w:val="25"/>
-        </w:numPr>
-      </w:pPr>
-      <w:proofErr w:type="spellStart"/>
-      <w:r>
-        <w:t>ContraseñaRecuperada</w:t>
-      </w:r>
-      <w:proofErr w:type="spellEnd"/>
-      <w:r>
-        <w:t>: Se produce cuando un usuario completa con éxito el proceso de recuperación de contraseña.</w:t>
-      </w:r>
-    </w:p>
-    <w:p>
-      <w:r>
-        <w:t xml:space="preserve">Posibles </w:t>
-      </w:r>
-      <w:r>
-        <w:t>acciones adicionales</w:t>
-      </w:r>
-      <w:r>
-        <w:t xml:space="preserve"> (consecuencias):</w:t>
-      </w:r>
-    </w:p>
-    <w:p>
-      <w:pPr>
-        <w:numPr>
-          <w:ilvl w:val="0"/>
-          <w:numId w:val="28"/>
-        </w:numPr>
-      </w:pPr>
-      <w:proofErr w:type="spellStart"/>
-      <w:r>
-        <w:t>CorreoElectronicoEnviado</w:t>
-      </w:r>
-      <w:proofErr w:type="spellEnd"/>
-      <w:r>
-        <w:t>: Se puede enviar un correo electrónico al usuario con un enlace que lo llevará a una página de restablecimiento de contraseña. También se puede registrar la hora en que se envió el correo electrónico para fines de auditoría.</w:t>
-      </w:r>
-    </w:p>
-    <w:p>
-      <w:pPr>
-        <w:numPr>
-          <w:ilvl w:val="0"/>
-          <w:numId w:val="28"/>
-        </w:numPr>
-      </w:pPr>
-      <w:proofErr w:type="spellStart"/>
-      <w:r>
-        <w:t>ContraseñaRecuperada</w:t>
-      </w:r>
-      <w:proofErr w:type="spellEnd"/>
-      <w:r>
-        <w:t>: Se puede actualizar la contraseña del usuario en la base de datos y enviar un correo electrónico de confirmación al usuario. También se puede registrar la hora en que se recuperó la contraseña para fines de auditoría.</w:t>
-      </w:r>
-    </w:p>
-    <w:p/>
-    <w:p/>
-    <w:p/>
-    <w:p/>
     <w:p/>
     <w:sectPr>
       <w:pgSz w:w="11906" w:h="16838"/>
@@ -1615,6 +660,453 @@
 <file path=word/numbering.xml><?xml version="1.0" encoding="utf-8"?>
 <w:numbering xmlns:wpc="http://schemas.microsoft.com/office/word/2010/wordprocessingCanvas" xmlns:cx="http://schemas.microsoft.com/office/drawing/2014/chartex" xmlns:cx1="http://schemas.microsoft.com/office/drawing/2015/9/8/chartex" xmlns:mc="http://schemas.openxmlformats.org/markup-compatibility/2006" xmlns:o="urn:schemas-microsoft-com:office:office" xmlns:r="http://schemas.openxmlformats.org/officeDocument/2006/relationships" xmlns:m="http://schemas.openxmlformats.org/officeDocument/2006/math" xmlns:v="urn:schemas-microsoft-com:vml" xmlns:wp14="http://schemas.microsoft.com/office/word/2010/wordprocessingDrawing" xmlns:wp="http://schemas.openxmlformats.org/drawingml/2006/wordprocessingDrawing" xmlns:w10="urn:schemas-microsoft-com:office:word" xmlns:w="http://schemas.openxmlformats.org/wordprocessingml/2006/main" xmlns:w14="http://schemas.microsoft.com/office/word/2010/wordml" xmlns:w15="http://schemas.microsoft.com/office/word/2012/wordml" xmlns:w16se="http://schemas.microsoft.com/office/word/2015/wordml/symex" xmlns:wpg="http://schemas.microsoft.com/office/word/2010/wordprocessingGroup" xmlns:wpi="http://schemas.microsoft.com/office/word/2010/wordprocessingInk" xmlns:wne="http://schemas.microsoft.com/office/word/2006/wordml" xmlns:wps="http://schemas.microsoft.com/office/word/2010/wordprocessingShape" mc:Ignorable="w14 w15 w16se wp14">
   <w:abstractNum w:abstractNumId="0" w15:restartNumberingAfterBreak="0">
+    <w:nsid w:val="089D286F"/>
+    <w:multiLevelType w:val="multilevel"/>
+    <w:tmpl w:val="DEA64030"/>
+    <w:lvl w:ilvl="0">
+      <w:start w:val="1"/>
+      <w:numFmt w:val="bullet"/>
+      <w:lvlText w:val=""/>
+      <w:lvlJc w:val="left"/>
+      <w:pPr>
+        <w:tabs>
+          <w:tab w:val="num" w:pos="720"/>
+        </w:tabs>
+        <w:ind w:left="720" w:hanging="360"/>
+      </w:pPr>
+      <w:rPr>
+        <w:rFonts w:ascii="Symbol" w:hAnsi="Symbol" w:hint="default"/>
+        <w:sz w:val="20"/>
+      </w:rPr>
+    </w:lvl>
+    <w:lvl w:ilvl="1" w:tentative="1">
+      <w:start w:val="1"/>
+      <w:numFmt w:val="bullet"/>
+      <w:lvlText w:val=""/>
+      <w:lvlJc w:val="left"/>
+      <w:pPr>
+        <w:tabs>
+          <w:tab w:val="num" w:pos="1440"/>
+        </w:tabs>
+        <w:ind w:left="1440" w:hanging="360"/>
+      </w:pPr>
+      <w:rPr>
+        <w:rFonts w:ascii="Symbol" w:hAnsi="Symbol" w:hint="default"/>
+        <w:sz w:val="20"/>
+      </w:rPr>
+    </w:lvl>
+    <w:lvl w:ilvl="2" w:tentative="1">
+      <w:start w:val="1"/>
+      <w:numFmt w:val="bullet"/>
+      <w:lvlText w:val=""/>
+      <w:lvlJc w:val="left"/>
+      <w:pPr>
+        <w:tabs>
+          <w:tab w:val="num" w:pos="2160"/>
+        </w:tabs>
+        <w:ind w:left="2160" w:hanging="360"/>
+      </w:pPr>
+      <w:rPr>
+        <w:rFonts w:ascii="Symbol" w:hAnsi="Symbol" w:hint="default"/>
+        <w:sz w:val="20"/>
+      </w:rPr>
+    </w:lvl>
+    <w:lvl w:ilvl="3" w:tentative="1">
+      <w:start w:val="1"/>
+      <w:numFmt w:val="bullet"/>
+      <w:lvlText w:val=""/>
+      <w:lvlJc w:val="left"/>
+      <w:pPr>
+        <w:tabs>
+          <w:tab w:val="num" w:pos="2880"/>
+        </w:tabs>
+        <w:ind w:left="2880" w:hanging="360"/>
+      </w:pPr>
+      <w:rPr>
+        <w:rFonts w:ascii="Symbol" w:hAnsi="Symbol" w:hint="default"/>
+        <w:sz w:val="20"/>
+      </w:rPr>
+    </w:lvl>
+    <w:lvl w:ilvl="4" w:tentative="1">
+      <w:start w:val="1"/>
+      <w:numFmt w:val="bullet"/>
+      <w:lvlText w:val=""/>
+      <w:lvlJc w:val="left"/>
+      <w:pPr>
+        <w:tabs>
+          <w:tab w:val="num" w:pos="3600"/>
+        </w:tabs>
+        <w:ind w:left="3600" w:hanging="360"/>
+      </w:pPr>
+      <w:rPr>
+        <w:rFonts w:ascii="Symbol" w:hAnsi="Symbol" w:hint="default"/>
+        <w:sz w:val="20"/>
+      </w:rPr>
+    </w:lvl>
+    <w:lvl w:ilvl="5" w:tentative="1">
+      <w:start w:val="1"/>
+      <w:numFmt w:val="bullet"/>
+      <w:lvlText w:val=""/>
+      <w:lvlJc w:val="left"/>
+      <w:pPr>
+        <w:tabs>
+          <w:tab w:val="num" w:pos="4320"/>
+        </w:tabs>
+        <w:ind w:left="4320" w:hanging="360"/>
+      </w:pPr>
+      <w:rPr>
+        <w:rFonts w:ascii="Symbol" w:hAnsi="Symbol" w:hint="default"/>
+        <w:sz w:val="20"/>
+      </w:rPr>
+    </w:lvl>
+    <w:lvl w:ilvl="6" w:tentative="1">
+      <w:start w:val="1"/>
+      <w:numFmt w:val="bullet"/>
+      <w:lvlText w:val=""/>
+      <w:lvlJc w:val="left"/>
+      <w:pPr>
+        <w:tabs>
+          <w:tab w:val="num" w:pos="5040"/>
+        </w:tabs>
+        <w:ind w:left="5040" w:hanging="360"/>
+      </w:pPr>
+      <w:rPr>
+        <w:rFonts w:ascii="Symbol" w:hAnsi="Symbol" w:hint="default"/>
+        <w:sz w:val="20"/>
+      </w:rPr>
+    </w:lvl>
+    <w:lvl w:ilvl="7" w:tentative="1">
+      <w:start w:val="1"/>
+      <w:numFmt w:val="bullet"/>
+      <w:lvlText w:val=""/>
+      <w:lvlJc w:val="left"/>
+      <w:pPr>
+        <w:tabs>
+          <w:tab w:val="num" w:pos="5760"/>
+        </w:tabs>
+        <w:ind w:left="5760" w:hanging="360"/>
+      </w:pPr>
+      <w:rPr>
+        <w:rFonts w:ascii="Symbol" w:hAnsi="Symbol" w:hint="default"/>
+        <w:sz w:val="20"/>
+      </w:rPr>
+    </w:lvl>
+    <w:lvl w:ilvl="8" w:tentative="1">
+      <w:start w:val="1"/>
+      <w:numFmt w:val="bullet"/>
+      <w:lvlText w:val=""/>
+      <w:lvlJc w:val="left"/>
+      <w:pPr>
+        <w:tabs>
+          <w:tab w:val="num" w:pos="6480"/>
+        </w:tabs>
+        <w:ind w:left="6480" w:hanging="360"/>
+      </w:pPr>
+      <w:rPr>
+        <w:rFonts w:ascii="Symbol" w:hAnsi="Symbol" w:hint="default"/>
+        <w:sz w:val="20"/>
+      </w:rPr>
+    </w:lvl>
+  </w:abstractNum>
+  <w:abstractNum w:abstractNumId="1" w15:restartNumberingAfterBreak="0">
+    <w:nsid w:val="0E377509"/>
+    <w:multiLevelType w:val="multilevel"/>
+    <w:tmpl w:val="7696BD60"/>
+    <w:lvl w:ilvl="0">
+      <w:start w:val="1"/>
+      <w:numFmt w:val="bullet"/>
+      <w:lvlText w:val=""/>
+      <w:lvlJc w:val="left"/>
+      <w:pPr>
+        <w:tabs>
+          <w:tab w:val="num" w:pos="720"/>
+        </w:tabs>
+        <w:ind w:left="720" w:hanging="360"/>
+      </w:pPr>
+      <w:rPr>
+        <w:rFonts w:ascii="Symbol" w:hAnsi="Symbol" w:hint="default"/>
+        <w:sz w:val="20"/>
+      </w:rPr>
+    </w:lvl>
+    <w:lvl w:ilvl="1" w:tentative="1">
+      <w:start w:val="1"/>
+      <w:numFmt w:val="bullet"/>
+      <w:lvlText w:val=""/>
+      <w:lvlJc w:val="left"/>
+      <w:pPr>
+        <w:tabs>
+          <w:tab w:val="num" w:pos="1440"/>
+        </w:tabs>
+        <w:ind w:left="1440" w:hanging="360"/>
+      </w:pPr>
+      <w:rPr>
+        <w:rFonts w:ascii="Symbol" w:hAnsi="Symbol" w:hint="default"/>
+        <w:sz w:val="20"/>
+      </w:rPr>
+    </w:lvl>
+    <w:lvl w:ilvl="2" w:tentative="1">
+      <w:start w:val="1"/>
+      <w:numFmt w:val="bullet"/>
+      <w:lvlText w:val=""/>
+      <w:lvlJc w:val="left"/>
+      <w:pPr>
+        <w:tabs>
+          <w:tab w:val="num" w:pos="2160"/>
+        </w:tabs>
+        <w:ind w:left="2160" w:hanging="360"/>
+      </w:pPr>
+      <w:rPr>
+        <w:rFonts w:ascii="Symbol" w:hAnsi="Symbol" w:hint="default"/>
+        <w:sz w:val="20"/>
+      </w:rPr>
+    </w:lvl>
+    <w:lvl w:ilvl="3" w:tentative="1">
+      <w:start w:val="1"/>
+      <w:numFmt w:val="bullet"/>
+      <w:lvlText w:val=""/>
+      <w:lvlJc w:val="left"/>
+      <w:pPr>
+        <w:tabs>
+          <w:tab w:val="num" w:pos="2880"/>
+        </w:tabs>
+        <w:ind w:left="2880" w:hanging="360"/>
+      </w:pPr>
+      <w:rPr>
+        <w:rFonts w:ascii="Symbol" w:hAnsi="Symbol" w:hint="default"/>
+        <w:sz w:val="20"/>
+      </w:rPr>
+    </w:lvl>
+    <w:lvl w:ilvl="4" w:tentative="1">
+      <w:start w:val="1"/>
+      <w:numFmt w:val="bullet"/>
+      <w:lvlText w:val=""/>
+      <w:lvlJc w:val="left"/>
+      <w:pPr>
+        <w:tabs>
+          <w:tab w:val="num" w:pos="3600"/>
+        </w:tabs>
+        <w:ind w:left="3600" w:hanging="360"/>
+      </w:pPr>
+      <w:rPr>
+        <w:rFonts w:ascii="Symbol" w:hAnsi="Symbol" w:hint="default"/>
+        <w:sz w:val="20"/>
+      </w:rPr>
+    </w:lvl>
+    <w:lvl w:ilvl="5" w:tentative="1">
+      <w:start w:val="1"/>
+      <w:numFmt w:val="bullet"/>
+      <w:lvlText w:val=""/>
+      <w:lvlJc w:val="left"/>
+      <w:pPr>
+        <w:tabs>
+          <w:tab w:val="num" w:pos="4320"/>
+        </w:tabs>
+        <w:ind w:left="4320" w:hanging="360"/>
+      </w:pPr>
+      <w:rPr>
+        <w:rFonts w:ascii="Symbol" w:hAnsi="Symbol" w:hint="default"/>
+        <w:sz w:val="20"/>
+      </w:rPr>
+    </w:lvl>
+    <w:lvl w:ilvl="6" w:tentative="1">
+      <w:start w:val="1"/>
+      <w:numFmt w:val="bullet"/>
+      <w:lvlText w:val=""/>
+      <w:lvlJc w:val="left"/>
+      <w:pPr>
+        <w:tabs>
+          <w:tab w:val="num" w:pos="5040"/>
+        </w:tabs>
+        <w:ind w:left="5040" w:hanging="360"/>
+      </w:pPr>
+      <w:rPr>
+        <w:rFonts w:ascii="Symbol" w:hAnsi="Symbol" w:hint="default"/>
+        <w:sz w:val="20"/>
+      </w:rPr>
+    </w:lvl>
+    <w:lvl w:ilvl="7" w:tentative="1">
+      <w:start w:val="1"/>
+      <w:numFmt w:val="bullet"/>
+      <w:lvlText w:val=""/>
+      <w:lvlJc w:val="left"/>
+      <w:pPr>
+        <w:tabs>
+          <w:tab w:val="num" w:pos="5760"/>
+        </w:tabs>
+        <w:ind w:left="5760" w:hanging="360"/>
+      </w:pPr>
+      <w:rPr>
+        <w:rFonts w:ascii="Symbol" w:hAnsi="Symbol" w:hint="default"/>
+        <w:sz w:val="20"/>
+      </w:rPr>
+    </w:lvl>
+    <w:lvl w:ilvl="8" w:tentative="1">
+      <w:start w:val="1"/>
+      <w:numFmt w:val="bullet"/>
+      <w:lvlText w:val=""/>
+      <w:lvlJc w:val="left"/>
+      <w:pPr>
+        <w:tabs>
+          <w:tab w:val="num" w:pos="6480"/>
+        </w:tabs>
+        <w:ind w:left="6480" w:hanging="360"/>
+      </w:pPr>
+      <w:rPr>
+        <w:rFonts w:ascii="Symbol" w:hAnsi="Symbol" w:hint="default"/>
+        <w:sz w:val="20"/>
+      </w:rPr>
+    </w:lvl>
+  </w:abstractNum>
+  <w:abstractNum w:abstractNumId="2" w15:restartNumberingAfterBreak="0">
+    <w:nsid w:val="10372F9D"/>
+    <w:multiLevelType w:val="multilevel"/>
+    <w:tmpl w:val="A64E8784"/>
+    <w:lvl w:ilvl="0">
+      <w:start w:val="1"/>
+      <w:numFmt w:val="bullet"/>
+      <w:lvlText w:val=""/>
+      <w:lvlJc w:val="left"/>
+      <w:pPr>
+        <w:tabs>
+          <w:tab w:val="num" w:pos="720"/>
+        </w:tabs>
+        <w:ind w:left="720" w:hanging="360"/>
+      </w:pPr>
+      <w:rPr>
+        <w:rFonts w:ascii="Symbol" w:hAnsi="Symbol" w:hint="default"/>
+        <w:sz w:val="20"/>
+      </w:rPr>
+    </w:lvl>
+    <w:lvl w:ilvl="1" w:tentative="1">
+      <w:start w:val="1"/>
+      <w:numFmt w:val="bullet"/>
+      <w:lvlText w:val=""/>
+      <w:lvlJc w:val="left"/>
+      <w:pPr>
+        <w:tabs>
+          <w:tab w:val="num" w:pos="1440"/>
+        </w:tabs>
+        <w:ind w:left="1440" w:hanging="360"/>
+      </w:pPr>
+      <w:rPr>
+        <w:rFonts w:ascii="Symbol" w:hAnsi="Symbol" w:hint="default"/>
+        <w:sz w:val="20"/>
+      </w:rPr>
+    </w:lvl>
+    <w:lvl w:ilvl="2" w:tentative="1">
+      <w:start w:val="1"/>
+      <w:numFmt w:val="bullet"/>
+      <w:lvlText w:val=""/>
+      <w:lvlJc w:val="left"/>
+      <w:pPr>
+        <w:tabs>
+          <w:tab w:val="num" w:pos="2160"/>
+        </w:tabs>
+        <w:ind w:left="2160" w:hanging="360"/>
+      </w:pPr>
+      <w:rPr>
+        <w:rFonts w:ascii="Symbol" w:hAnsi="Symbol" w:hint="default"/>
+        <w:sz w:val="20"/>
+      </w:rPr>
+    </w:lvl>
+    <w:lvl w:ilvl="3" w:tentative="1">
+      <w:start w:val="1"/>
+      <w:numFmt w:val="bullet"/>
+      <w:lvlText w:val=""/>
+      <w:lvlJc w:val="left"/>
+      <w:pPr>
+        <w:tabs>
+          <w:tab w:val="num" w:pos="2880"/>
+        </w:tabs>
+        <w:ind w:left="2880" w:hanging="360"/>
+      </w:pPr>
+      <w:rPr>
+        <w:rFonts w:ascii="Symbol" w:hAnsi="Symbol" w:hint="default"/>
+        <w:sz w:val="20"/>
+      </w:rPr>
+    </w:lvl>
+    <w:lvl w:ilvl="4" w:tentative="1">
+      <w:start w:val="1"/>
+      <w:numFmt w:val="bullet"/>
+      <w:lvlText w:val=""/>
+      <w:lvlJc w:val="left"/>
+      <w:pPr>
+        <w:tabs>
+          <w:tab w:val="num" w:pos="3600"/>
+        </w:tabs>
+        <w:ind w:left="3600" w:hanging="360"/>
+      </w:pPr>
+      <w:rPr>
+        <w:rFonts w:ascii="Symbol" w:hAnsi="Symbol" w:hint="default"/>
+        <w:sz w:val="20"/>
+      </w:rPr>
+    </w:lvl>
+    <w:lvl w:ilvl="5" w:tentative="1">
+      <w:start w:val="1"/>
+      <w:numFmt w:val="bullet"/>
+      <w:lvlText w:val=""/>
+      <w:lvlJc w:val="left"/>
+      <w:pPr>
+        <w:tabs>
+          <w:tab w:val="num" w:pos="4320"/>
+        </w:tabs>
+        <w:ind w:left="4320" w:hanging="360"/>
+      </w:pPr>
+      <w:rPr>
+        <w:rFonts w:ascii="Symbol" w:hAnsi="Symbol" w:hint="default"/>
+        <w:sz w:val="20"/>
+      </w:rPr>
+    </w:lvl>
+    <w:lvl w:ilvl="6" w:tentative="1">
+      <w:start w:val="1"/>
+      <w:numFmt w:val="bullet"/>
+      <w:lvlText w:val=""/>
+      <w:lvlJc w:val="left"/>
+      <w:pPr>
+        <w:tabs>
+          <w:tab w:val="num" w:pos="5040"/>
+        </w:tabs>
+        <w:ind w:left="5040" w:hanging="360"/>
+      </w:pPr>
+      <w:rPr>
+        <w:rFonts w:ascii="Symbol" w:hAnsi="Symbol" w:hint="default"/>
+        <w:sz w:val="20"/>
+      </w:rPr>
+    </w:lvl>
+    <w:lvl w:ilvl="7" w:tentative="1">
+      <w:start w:val="1"/>
+      <w:numFmt w:val="bullet"/>
+      <w:lvlText w:val=""/>
+      <w:lvlJc w:val="left"/>
+      <w:pPr>
+        <w:tabs>
+          <w:tab w:val="num" w:pos="5760"/>
+        </w:tabs>
+        <w:ind w:left="5760" w:hanging="360"/>
+      </w:pPr>
+      <w:rPr>
+        <w:rFonts w:ascii="Symbol" w:hAnsi="Symbol" w:hint="default"/>
+        <w:sz w:val="20"/>
+      </w:rPr>
+    </w:lvl>
+    <w:lvl w:ilvl="8" w:tentative="1">
+      <w:start w:val="1"/>
+      <w:numFmt w:val="bullet"/>
+      <w:lvlText w:val=""/>
+      <w:lvlJc w:val="left"/>
+      <w:pPr>
+        <w:tabs>
+          <w:tab w:val="num" w:pos="6480"/>
+        </w:tabs>
+        <w:ind w:left="6480" w:hanging="360"/>
+      </w:pPr>
+      <w:rPr>
+        <w:rFonts w:ascii="Symbol" w:hAnsi="Symbol" w:hint="default"/>
+        <w:sz w:val="20"/>
+      </w:rPr>
+    </w:lvl>
+  </w:abstractNum>
+  <w:abstractNum w:abstractNumId="3" w15:restartNumberingAfterBreak="0">
     <w:nsid w:val="1218558D"/>
     <w:multiLevelType w:val="multilevel"/>
     <w:tmpl w:val="A8B4AC80"/>
@@ -1763,7 +1255,7 @@
       </w:rPr>
     </w:lvl>
   </w:abstractNum>
-  <w:abstractNum w:abstractNumId="1" w15:restartNumberingAfterBreak="0">
+  <w:abstractNum w:abstractNumId="4" w15:restartNumberingAfterBreak="0">
     <w:nsid w:val="142E6C5B"/>
     <w:multiLevelType w:val="multilevel"/>
     <w:tmpl w:val="6E485BCC"/>
@@ -1912,7 +1404,7 @@
       </w:rPr>
     </w:lvl>
   </w:abstractNum>
-  <w:abstractNum w:abstractNumId="2" w15:restartNumberingAfterBreak="0">
+  <w:abstractNum w:abstractNumId="5" w15:restartNumberingAfterBreak="0">
     <w:nsid w:val="18C61554"/>
     <w:multiLevelType w:val="multilevel"/>
     <w:tmpl w:val="B664D156"/>
@@ -2061,7 +1553,156 @@
       </w:rPr>
     </w:lvl>
   </w:abstractNum>
-  <w:abstractNum w:abstractNumId="3" w15:restartNumberingAfterBreak="0">
+  <w:abstractNum w:abstractNumId="6" w15:restartNumberingAfterBreak="0">
+    <w:nsid w:val="1C3F5733"/>
+    <w:multiLevelType w:val="multilevel"/>
+    <w:tmpl w:val="2104ECD8"/>
+    <w:lvl w:ilvl="0">
+      <w:start w:val="1"/>
+      <w:numFmt w:val="bullet"/>
+      <w:lvlText w:val=""/>
+      <w:lvlJc w:val="left"/>
+      <w:pPr>
+        <w:tabs>
+          <w:tab w:val="num" w:pos="720"/>
+        </w:tabs>
+        <w:ind w:left="720" w:hanging="360"/>
+      </w:pPr>
+      <w:rPr>
+        <w:rFonts w:ascii="Symbol" w:hAnsi="Symbol" w:hint="default"/>
+        <w:sz w:val="20"/>
+      </w:rPr>
+    </w:lvl>
+    <w:lvl w:ilvl="1" w:tentative="1">
+      <w:start w:val="1"/>
+      <w:numFmt w:val="bullet"/>
+      <w:lvlText w:val=""/>
+      <w:lvlJc w:val="left"/>
+      <w:pPr>
+        <w:tabs>
+          <w:tab w:val="num" w:pos="1440"/>
+        </w:tabs>
+        <w:ind w:left="1440" w:hanging="360"/>
+      </w:pPr>
+      <w:rPr>
+        <w:rFonts w:ascii="Symbol" w:hAnsi="Symbol" w:hint="default"/>
+        <w:sz w:val="20"/>
+      </w:rPr>
+    </w:lvl>
+    <w:lvl w:ilvl="2" w:tentative="1">
+      <w:start w:val="1"/>
+      <w:numFmt w:val="bullet"/>
+      <w:lvlText w:val=""/>
+      <w:lvlJc w:val="left"/>
+      <w:pPr>
+        <w:tabs>
+          <w:tab w:val="num" w:pos="2160"/>
+        </w:tabs>
+        <w:ind w:left="2160" w:hanging="360"/>
+      </w:pPr>
+      <w:rPr>
+        <w:rFonts w:ascii="Symbol" w:hAnsi="Symbol" w:hint="default"/>
+        <w:sz w:val="20"/>
+      </w:rPr>
+    </w:lvl>
+    <w:lvl w:ilvl="3" w:tentative="1">
+      <w:start w:val="1"/>
+      <w:numFmt w:val="bullet"/>
+      <w:lvlText w:val=""/>
+      <w:lvlJc w:val="left"/>
+      <w:pPr>
+        <w:tabs>
+          <w:tab w:val="num" w:pos="2880"/>
+        </w:tabs>
+        <w:ind w:left="2880" w:hanging="360"/>
+      </w:pPr>
+      <w:rPr>
+        <w:rFonts w:ascii="Symbol" w:hAnsi="Symbol" w:hint="default"/>
+        <w:sz w:val="20"/>
+      </w:rPr>
+    </w:lvl>
+    <w:lvl w:ilvl="4" w:tentative="1">
+      <w:start w:val="1"/>
+      <w:numFmt w:val="bullet"/>
+      <w:lvlText w:val=""/>
+      <w:lvlJc w:val="left"/>
+      <w:pPr>
+        <w:tabs>
+          <w:tab w:val="num" w:pos="3600"/>
+        </w:tabs>
+        <w:ind w:left="3600" w:hanging="360"/>
+      </w:pPr>
+      <w:rPr>
+        <w:rFonts w:ascii="Symbol" w:hAnsi="Symbol" w:hint="default"/>
+        <w:sz w:val="20"/>
+      </w:rPr>
+    </w:lvl>
+    <w:lvl w:ilvl="5" w:tentative="1">
+      <w:start w:val="1"/>
+      <w:numFmt w:val="bullet"/>
+      <w:lvlText w:val=""/>
+      <w:lvlJc w:val="left"/>
+      <w:pPr>
+        <w:tabs>
+          <w:tab w:val="num" w:pos="4320"/>
+        </w:tabs>
+        <w:ind w:left="4320" w:hanging="360"/>
+      </w:pPr>
+      <w:rPr>
+        <w:rFonts w:ascii="Symbol" w:hAnsi="Symbol" w:hint="default"/>
+        <w:sz w:val="20"/>
+      </w:rPr>
+    </w:lvl>
+    <w:lvl w:ilvl="6" w:tentative="1">
+      <w:start w:val="1"/>
+      <w:numFmt w:val="bullet"/>
+      <w:lvlText w:val=""/>
+      <w:lvlJc w:val="left"/>
+      <w:pPr>
+        <w:tabs>
+          <w:tab w:val="num" w:pos="5040"/>
+        </w:tabs>
+        <w:ind w:left="5040" w:hanging="360"/>
+      </w:pPr>
+      <w:rPr>
+        <w:rFonts w:ascii="Symbol" w:hAnsi="Symbol" w:hint="default"/>
+        <w:sz w:val="20"/>
+      </w:rPr>
+    </w:lvl>
+    <w:lvl w:ilvl="7" w:tentative="1">
+      <w:start w:val="1"/>
+      <w:numFmt w:val="bullet"/>
+      <w:lvlText w:val=""/>
+      <w:lvlJc w:val="left"/>
+      <w:pPr>
+        <w:tabs>
+          <w:tab w:val="num" w:pos="5760"/>
+        </w:tabs>
+        <w:ind w:left="5760" w:hanging="360"/>
+      </w:pPr>
+      <w:rPr>
+        <w:rFonts w:ascii="Symbol" w:hAnsi="Symbol" w:hint="default"/>
+        <w:sz w:val="20"/>
+      </w:rPr>
+    </w:lvl>
+    <w:lvl w:ilvl="8" w:tentative="1">
+      <w:start w:val="1"/>
+      <w:numFmt w:val="bullet"/>
+      <w:lvlText w:val=""/>
+      <w:lvlJc w:val="left"/>
+      <w:pPr>
+        <w:tabs>
+          <w:tab w:val="num" w:pos="6480"/>
+        </w:tabs>
+        <w:ind w:left="6480" w:hanging="360"/>
+      </w:pPr>
+      <w:rPr>
+        <w:rFonts w:ascii="Symbol" w:hAnsi="Symbol" w:hint="default"/>
+        <w:sz w:val="20"/>
+      </w:rPr>
+    </w:lvl>
+  </w:abstractNum>
+  <w:abstractNum w:abstractNumId="7" w15:restartNumberingAfterBreak="0">
     <w:nsid w:val="1FAE02D3"/>
     <w:multiLevelType w:val="multilevel"/>
     <w:tmpl w:val="23386034"/>
@@ -2174,7 +1815,7 @@
       </w:pPr>
     </w:lvl>
   </w:abstractNum>
-  <w:abstractNum w:abstractNumId="4" w15:restartNumberingAfterBreak="0">
+  <w:abstractNum w:abstractNumId="8" w15:restartNumberingAfterBreak="0">
     <w:nsid w:val="22FF55E2"/>
     <w:multiLevelType w:val="multilevel"/>
     <w:tmpl w:val="8DBE3F60"/>
@@ -2323,7 +1964,7 @@
       </w:rPr>
     </w:lvl>
   </w:abstractNum>
-  <w:abstractNum w:abstractNumId="5" w15:restartNumberingAfterBreak="0">
+  <w:abstractNum w:abstractNumId="9" w15:restartNumberingAfterBreak="0">
     <w:nsid w:val="234B1F18"/>
     <w:multiLevelType w:val="hybridMultilevel"/>
     <w:tmpl w:val="7876DD44"/>
@@ -2412,7 +2053,7 @@
       </w:pPr>
     </w:lvl>
   </w:abstractNum>
-  <w:abstractNum w:abstractNumId="6" w15:restartNumberingAfterBreak="0">
+  <w:abstractNum w:abstractNumId="10" w15:restartNumberingAfterBreak="0">
     <w:nsid w:val="291F3C9F"/>
     <w:multiLevelType w:val="multilevel"/>
     <w:tmpl w:val="D7047354"/>
@@ -2561,7 +2202,7 @@
       </w:rPr>
     </w:lvl>
   </w:abstractNum>
-  <w:abstractNum w:abstractNumId="7" w15:restartNumberingAfterBreak="0">
+  <w:abstractNum w:abstractNumId="11" w15:restartNumberingAfterBreak="0">
     <w:nsid w:val="302D6EB8"/>
     <w:multiLevelType w:val="multilevel"/>
     <w:tmpl w:val="CC58CC9C"/>
@@ -2710,7 +2351,7 @@
       </w:rPr>
     </w:lvl>
   </w:abstractNum>
-  <w:abstractNum w:abstractNumId="8" w15:restartNumberingAfterBreak="0">
+  <w:abstractNum w:abstractNumId="12" w15:restartNumberingAfterBreak="0">
     <w:nsid w:val="305146AB"/>
     <w:multiLevelType w:val="multilevel"/>
     <w:tmpl w:val="8DBE3F60"/>
@@ -2859,7 +2500,7 @@
       </w:rPr>
     </w:lvl>
   </w:abstractNum>
-  <w:abstractNum w:abstractNumId="9" w15:restartNumberingAfterBreak="0">
+  <w:abstractNum w:abstractNumId="13" w15:restartNumberingAfterBreak="0">
     <w:nsid w:val="32337B90"/>
     <w:multiLevelType w:val="multilevel"/>
     <w:tmpl w:val="26C80F86"/>
@@ -3008,7 +2649,7 @@
       </w:rPr>
     </w:lvl>
   </w:abstractNum>
-  <w:abstractNum w:abstractNumId="10" w15:restartNumberingAfterBreak="0">
+  <w:abstractNum w:abstractNumId="14" w15:restartNumberingAfterBreak="0">
     <w:nsid w:val="34740658"/>
     <w:multiLevelType w:val="multilevel"/>
     <w:tmpl w:val="8DBE3F60"/>
@@ -3157,7 +2798,7 @@
       </w:rPr>
     </w:lvl>
   </w:abstractNum>
-  <w:abstractNum w:abstractNumId="11" w15:restartNumberingAfterBreak="0">
+  <w:abstractNum w:abstractNumId="15" w15:restartNumberingAfterBreak="0">
     <w:nsid w:val="35A415CF"/>
     <w:multiLevelType w:val="multilevel"/>
     <w:tmpl w:val="A6D272BA"/>
@@ -3306,7 +2947,7 @@
       </w:rPr>
     </w:lvl>
   </w:abstractNum>
-  <w:abstractNum w:abstractNumId="12" w15:restartNumberingAfterBreak="0">
+  <w:abstractNum w:abstractNumId="16" w15:restartNumberingAfterBreak="0">
     <w:nsid w:val="36B32D18"/>
     <w:multiLevelType w:val="multilevel"/>
     <w:tmpl w:val="6F3EFF8A"/>
@@ -3455,7 +3096,7 @@
       </w:rPr>
     </w:lvl>
   </w:abstractNum>
-  <w:abstractNum w:abstractNumId="13" w15:restartNumberingAfterBreak="0">
+  <w:abstractNum w:abstractNumId="17" w15:restartNumberingAfterBreak="0">
     <w:nsid w:val="38610D78"/>
     <w:multiLevelType w:val="multilevel"/>
     <w:tmpl w:val="C6AE74A0"/>
@@ -3604,7 +3245,7 @@
       </w:rPr>
     </w:lvl>
   </w:abstractNum>
-  <w:abstractNum w:abstractNumId="14" w15:restartNumberingAfterBreak="0">
+  <w:abstractNum w:abstractNumId="18" w15:restartNumberingAfterBreak="0">
     <w:nsid w:val="3C997A2D"/>
     <w:multiLevelType w:val="multilevel"/>
     <w:tmpl w:val="CCC43ADC"/>
@@ -3753,7 +3394,156 @@
       </w:rPr>
     </w:lvl>
   </w:abstractNum>
-  <w:abstractNum w:abstractNumId="15" w15:restartNumberingAfterBreak="0">
+  <w:abstractNum w:abstractNumId="19" w15:restartNumberingAfterBreak="0">
+    <w:nsid w:val="3E65636F"/>
+    <w:multiLevelType w:val="multilevel"/>
+    <w:tmpl w:val="DA267E8A"/>
+    <w:lvl w:ilvl="0">
+      <w:start w:val="1"/>
+      <w:numFmt w:val="bullet"/>
+      <w:lvlText w:val=""/>
+      <w:lvlJc w:val="left"/>
+      <w:pPr>
+        <w:tabs>
+          <w:tab w:val="num" w:pos="720"/>
+        </w:tabs>
+        <w:ind w:left="720" w:hanging="360"/>
+      </w:pPr>
+      <w:rPr>
+        <w:rFonts w:ascii="Symbol" w:hAnsi="Symbol" w:hint="default"/>
+        <w:sz w:val="20"/>
+      </w:rPr>
+    </w:lvl>
+    <w:lvl w:ilvl="1" w:tentative="1">
+      <w:start w:val="1"/>
+      <w:numFmt w:val="bullet"/>
+      <w:lvlText w:val=""/>
+      <w:lvlJc w:val="left"/>
+      <w:pPr>
+        <w:tabs>
+          <w:tab w:val="num" w:pos="1440"/>
+        </w:tabs>
+        <w:ind w:left="1440" w:hanging="360"/>
+      </w:pPr>
+      <w:rPr>
+        <w:rFonts w:ascii="Symbol" w:hAnsi="Symbol" w:hint="default"/>
+        <w:sz w:val="20"/>
+      </w:rPr>
+    </w:lvl>
+    <w:lvl w:ilvl="2" w:tentative="1">
+      <w:start w:val="1"/>
+      <w:numFmt w:val="bullet"/>
+      <w:lvlText w:val=""/>
+      <w:lvlJc w:val="left"/>
+      <w:pPr>
+        <w:tabs>
+          <w:tab w:val="num" w:pos="2160"/>
+        </w:tabs>
+        <w:ind w:left="2160" w:hanging="360"/>
+      </w:pPr>
+      <w:rPr>
+        <w:rFonts w:ascii="Symbol" w:hAnsi="Symbol" w:hint="default"/>
+        <w:sz w:val="20"/>
+      </w:rPr>
+    </w:lvl>
+    <w:lvl w:ilvl="3" w:tentative="1">
+      <w:start w:val="1"/>
+      <w:numFmt w:val="bullet"/>
+      <w:lvlText w:val=""/>
+      <w:lvlJc w:val="left"/>
+      <w:pPr>
+        <w:tabs>
+          <w:tab w:val="num" w:pos="2880"/>
+        </w:tabs>
+        <w:ind w:left="2880" w:hanging="360"/>
+      </w:pPr>
+      <w:rPr>
+        <w:rFonts w:ascii="Symbol" w:hAnsi="Symbol" w:hint="default"/>
+        <w:sz w:val="20"/>
+      </w:rPr>
+    </w:lvl>
+    <w:lvl w:ilvl="4" w:tentative="1">
+      <w:start w:val="1"/>
+      <w:numFmt w:val="bullet"/>
+      <w:lvlText w:val=""/>
+      <w:lvlJc w:val="left"/>
+      <w:pPr>
+        <w:tabs>
+          <w:tab w:val="num" w:pos="3600"/>
+        </w:tabs>
+        <w:ind w:left="3600" w:hanging="360"/>
+      </w:pPr>
+      <w:rPr>
+        <w:rFonts w:ascii="Symbol" w:hAnsi="Symbol" w:hint="default"/>
+        <w:sz w:val="20"/>
+      </w:rPr>
+    </w:lvl>
+    <w:lvl w:ilvl="5" w:tentative="1">
+      <w:start w:val="1"/>
+      <w:numFmt w:val="bullet"/>
+      <w:lvlText w:val=""/>
+      <w:lvlJc w:val="left"/>
+      <w:pPr>
+        <w:tabs>
+          <w:tab w:val="num" w:pos="4320"/>
+        </w:tabs>
+        <w:ind w:left="4320" w:hanging="360"/>
+      </w:pPr>
+      <w:rPr>
+        <w:rFonts w:ascii="Symbol" w:hAnsi="Symbol" w:hint="default"/>
+        <w:sz w:val="20"/>
+      </w:rPr>
+    </w:lvl>
+    <w:lvl w:ilvl="6" w:tentative="1">
+      <w:start w:val="1"/>
+      <w:numFmt w:val="bullet"/>
+      <w:lvlText w:val=""/>
+      <w:lvlJc w:val="left"/>
+      <w:pPr>
+        <w:tabs>
+          <w:tab w:val="num" w:pos="5040"/>
+        </w:tabs>
+        <w:ind w:left="5040" w:hanging="360"/>
+      </w:pPr>
+      <w:rPr>
+        <w:rFonts w:ascii="Symbol" w:hAnsi="Symbol" w:hint="default"/>
+        <w:sz w:val="20"/>
+      </w:rPr>
+    </w:lvl>
+    <w:lvl w:ilvl="7" w:tentative="1">
+      <w:start w:val="1"/>
+      <w:numFmt w:val="bullet"/>
+      <w:lvlText w:val=""/>
+      <w:lvlJc w:val="left"/>
+      <w:pPr>
+        <w:tabs>
+          <w:tab w:val="num" w:pos="5760"/>
+        </w:tabs>
+        <w:ind w:left="5760" w:hanging="360"/>
+      </w:pPr>
+      <w:rPr>
+        <w:rFonts w:ascii="Symbol" w:hAnsi="Symbol" w:hint="default"/>
+        <w:sz w:val="20"/>
+      </w:rPr>
+    </w:lvl>
+    <w:lvl w:ilvl="8" w:tentative="1">
+      <w:start w:val="1"/>
+      <w:numFmt w:val="bullet"/>
+      <w:lvlText w:val=""/>
+      <w:lvlJc w:val="left"/>
+      <w:pPr>
+        <w:tabs>
+          <w:tab w:val="num" w:pos="6480"/>
+        </w:tabs>
+        <w:ind w:left="6480" w:hanging="360"/>
+      </w:pPr>
+      <w:rPr>
+        <w:rFonts w:ascii="Symbol" w:hAnsi="Symbol" w:hint="default"/>
+        <w:sz w:val="20"/>
+      </w:rPr>
+    </w:lvl>
+  </w:abstractNum>
+  <w:abstractNum w:abstractNumId="20" w15:restartNumberingAfterBreak="0">
     <w:nsid w:val="45EA6701"/>
     <w:multiLevelType w:val="multilevel"/>
     <w:tmpl w:val="AA120E2E"/>
@@ -3902,7 +3692,7 @@
       </w:rPr>
     </w:lvl>
   </w:abstractNum>
-  <w:abstractNum w:abstractNumId="16" w15:restartNumberingAfterBreak="0">
+  <w:abstractNum w:abstractNumId="21" w15:restartNumberingAfterBreak="0">
     <w:nsid w:val="4ED62DF0"/>
     <w:multiLevelType w:val="multilevel"/>
     <w:tmpl w:val="18F60E84"/>
@@ -4051,7 +3841,7 @@
       </w:rPr>
     </w:lvl>
   </w:abstractNum>
-  <w:abstractNum w:abstractNumId="17" w15:restartNumberingAfterBreak="0">
+  <w:abstractNum w:abstractNumId="22" w15:restartNumberingAfterBreak="0">
     <w:nsid w:val="4F594B63"/>
     <w:multiLevelType w:val="multilevel"/>
     <w:tmpl w:val="A14A09C8"/>
@@ -4200,7 +3990,7 @@
       </w:rPr>
     </w:lvl>
   </w:abstractNum>
-  <w:abstractNum w:abstractNumId="18" w15:restartNumberingAfterBreak="0">
+  <w:abstractNum w:abstractNumId="23" w15:restartNumberingAfterBreak="0">
     <w:nsid w:val="52096790"/>
     <w:multiLevelType w:val="hybridMultilevel"/>
     <w:tmpl w:val="90EE8B38"/>
@@ -4289,7 +4079,120 @@
       </w:pPr>
     </w:lvl>
   </w:abstractNum>
-  <w:abstractNum w:abstractNumId="19" w15:restartNumberingAfterBreak="0">
+  <w:abstractNum w:abstractNumId="24" w15:restartNumberingAfterBreak="0">
+    <w:nsid w:val="55B96953"/>
+    <w:multiLevelType w:val="hybridMultilevel"/>
+    <w:tmpl w:val="BEC65724"/>
+    <w:lvl w:ilvl="0" w:tplc="0C0A0001">
+      <w:start w:val="1"/>
+      <w:numFmt w:val="bullet"/>
+      <w:lvlText w:val=""/>
+      <w:lvlJc w:val="left"/>
+      <w:pPr>
+        <w:ind w:left="720" w:hanging="360"/>
+      </w:pPr>
+      <w:rPr>
+        <w:rFonts w:ascii="Symbol" w:hAnsi="Symbol" w:hint="default"/>
+      </w:rPr>
+    </w:lvl>
+    <w:lvl w:ilvl="1" w:tplc="0C0A0003" w:tentative="1">
+      <w:start w:val="1"/>
+      <w:numFmt w:val="bullet"/>
+      <w:lvlText w:val="o"/>
+      <w:lvlJc w:val="left"/>
+      <w:pPr>
+        <w:ind w:left="1440" w:hanging="360"/>
+      </w:pPr>
+      <w:rPr>
+        <w:rFonts w:ascii="Courier New" w:hAnsi="Courier New" w:cs="Courier New" w:hint="default"/>
+      </w:rPr>
+    </w:lvl>
+    <w:lvl w:ilvl="2" w:tplc="0C0A0005" w:tentative="1">
+      <w:start w:val="1"/>
+      <w:numFmt w:val="bullet"/>
+      <w:lvlText w:val=""/>
+      <w:lvlJc w:val="left"/>
+      <w:pPr>
+        <w:ind w:left="2160" w:hanging="360"/>
+      </w:pPr>
+      <w:rPr>
+        <w:rFonts w:ascii="Wingdings" w:hAnsi="Wingdings" w:hint="default"/>
+      </w:rPr>
+    </w:lvl>
+    <w:lvl w:ilvl="3" w:tplc="0C0A0001" w:tentative="1">
+      <w:start w:val="1"/>
+      <w:numFmt w:val="bullet"/>
+      <w:lvlText w:val=""/>
+      <w:lvlJc w:val="left"/>
+      <w:pPr>
+        <w:ind w:left="2880" w:hanging="360"/>
+      </w:pPr>
+      <w:rPr>
+        <w:rFonts w:ascii="Symbol" w:hAnsi="Symbol" w:hint="default"/>
+      </w:rPr>
+    </w:lvl>
+    <w:lvl w:ilvl="4" w:tplc="0C0A0003" w:tentative="1">
+      <w:start w:val="1"/>
+      <w:numFmt w:val="bullet"/>
+      <w:lvlText w:val="o"/>
+      <w:lvlJc w:val="left"/>
+      <w:pPr>
+        <w:ind w:left="3600" w:hanging="360"/>
+      </w:pPr>
+      <w:rPr>
+        <w:rFonts w:ascii="Courier New" w:hAnsi="Courier New" w:cs="Courier New" w:hint="default"/>
+      </w:rPr>
+    </w:lvl>
+    <w:lvl w:ilvl="5" w:tplc="0C0A0005" w:tentative="1">
+      <w:start w:val="1"/>
+      <w:numFmt w:val="bullet"/>
+      <w:lvlText w:val=""/>
+      <w:lvlJc w:val="left"/>
+      <w:pPr>
+        <w:ind w:left="4320" w:hanging="360"/>
+      </w:pPr>
+      <w:rPr>
+        <w:rFonts w:ascii="Wingdings" w:hAnsi="Wingdings" w:hint="default"/>
+      </w:rPr>
+    </w:lvl>
+    <w:lvl w:ilvl="6" w:tplc="0C0A0001" w:tentative="1">
+      <w:start w:val="1"/>
+      <w:numFmt w:val="bullet"/>
+      <w:lvlText w:val=""/>
+      <w:lvlJc w:val="left"/>
+      <w:pPr>
+        <w:ind w:left="5040" w:hanging="360"/>
+      </w:pPr>
+      <w:rPr>
+        <w:rFonts w:ascii="Symbol" w:hAnsi="Symbol" w:hint="default"/>
+      </w:rPr>
+    </w:lvl>
+    <w:lvl w:ilvl="7" w:tplc="0C0A0003" w:tentative="1">
+      <w:start w:val="1"/>
+      <w:numFmt w:val="bullet"/>
+      <w:lvlText w:val="o"/>
+      <w:lvlJc w:val="left"/>
+      <w:pPr>
+        <w:ind w:left="5760" w:hanging="360"/>
+      </w:pPr>
+      <w:rPr>
+        <w:rFonts w:ascii="Courier New" w:hAnsi="Courier New" w:cs="Courier New" w:hint="default"/>
+      </w:rPr>
+    </w:lvl>
+    <w:lvl w:ilvl="8" w:tplc="0C0A0005" w:tentative="1">
+      <w:start w:val="1"/>
+      <w:numFmt w:val="bullet"/>
+      <w:lvlText w:val=""/>
+      <w:lvlJc w:val="left"/>
+      <w:pPr>
+        <w:ind w:left="6480" w:hanging="360"/>
+      </w:pPr>
+      <w:rPr>
+        <w:rFonts w:ascii="Wingdings" w:hAnsi="Wingdings" w:hint="default"/>
+      </w:rPr>
+    </w:lvl>
+  </w:abstractNum>
+  <w:abstractNum w:abstractNumId="25" w15:restartNumberingAfterBreak="0">
     <w:nsid w:val="56007712"/>
     <w:multiLevelType w:val="multilevel"/>
     <w:tmpl w:val="87068BFE"/>
@@ -4438,7 +4341,305 @@
       </w:rPr>
     </w:lvl>
   </w:abstractNum>
-  <w:abstractNum w:abstractNumId="20" w15:restartNumberingAfterBreak="0">
+  <w:abstractNum w:abstractNumId="26" w15:restartNumberingAfterBreak="0">
+    <w:nsid w:val="57E955B3"/>
+    <w:multiLevelType w:val="multilevel"/>
+    <w:tmpl w:val="E00CCA08"/>
+    <w:lvl w:ilvl="0">
+      <w:start w:val="1"/>
+      <w:numFmt w:val="bullet"/>
+      <w:lvlText w:val=""/>
+      <w:lvlJc w:val="left"/>
+      <w:pPr>
+        <w:tabs>
+          <w:tab w:val="num" w:pos="720"/>
+        </w:tabs>
+        <w:ind w:left="720" w:hanging="360"/>
+      </w:pPr>
+      <w:rPr>
+        <w:rFonts w:ascii="Symbol" w:hAnsi="Symbol" w:hint="default"/>
+        <w:sz w:val="20"/>
+      </w:rPr>
+    </w:lvl>
+    <w:lvl w:ilvl="1" w:tentative="1">
+      <w:start w:val="1"/>
+      <w:numFmt w:val="bullet"/>
+      <w:lvlText w:val=""/>
+      <w:lvlJc w:val="left"/>
+      <w:pPr>
+        <w:tabs>
+          <w:tab w:val="num" w:pos="1440"/>
+        </w:tabs>
+        <w:ind w:left="1440" w:hanging="360"/>
+      </w:pPr>
+      <w:rPr>
+        <w:rFonts w:ascii="Symbol" w:hAnsi="Symbol" w:hint="default"/>
+        <w:sz w:val="20"/>
+      </w:rPr>
+    </w:lvl>
+    <w:lvl w:ilvl="2" w:tentative="1">
+      <w:start w:val="1"/>
+      <w:numFmt w:val="bullet"/>
+      <w:lvlText w:val=""/>
+      <w:lvlJc w:val="left"/>
+      <w:pPr>
+        <w:tabs>
+          <w:tab w:val="num" w:pos="2160"/>
+        </w:tabs>
+        <w:ind w:left="2160" w:hanging="360"/>
+      </w:pPr>
+      <w:rPr>
+        <w:rFonts w:ascii="Symbol" w:hAnsi="Symbol" w:hint="default"/>
+        <w:sz w:val="20"/>
+      </w:rPr>
+    </w:lvl>
+    <w:lvl w:ilvl="3" w:tentative="1">
+      <w:start w:val="1"/>
+      <w:numFmt w:val="bullet"/>
+      <w:lvlText w:val=""/>
+      <w:lvlJc w:val="left"/>
+      <w:pPr>
+        <w:tabs>
+          <w:tab w:val="num" w:pos="2880"/>
+        </w:tabs>
+        <w:ind w:left="2880" w:hanging="360"/>
+      </w:pPr>
+      <w:rPr>
+        <w:rFonts w:ascii="Symbol" w:hAnsi="Symbol" w:hint="default"/>
+        <w:sz w:val="20"/>
+      </w:rPr>
+    </w:lvl>
+    <w:lvl w:ilvl="4" w:tentative="1">
+      <w:start w:val="1"/>
+      <w:numFmt w:val="bullet"/>
+      <w:lvlText w:val=""/>
+      <w:lvlJc w:val="left"/>
+      <w:pPr>
+        <w:tabs>
+          <w:tab w:val="num" w:pos="3600"/>
+        </w:tabs>
+        <w:ind w:left="3600" w:hanging="360"/>
+      </w:pPr>
+      <w:rPr>
+        <w:rFonts w:ascii="Symbol" w:hAnsi="Symbol" w:hint="default"/>
+        <w:sz w:val="20"/>
+      </w:rPr>
+    </w:lvl>
+    <w:lvl w:ilvl="5" w:tentative="1">
+      <w:start w:val="1"/>
+      <w:numFmt w:val="bullet"/>
+      <w:lvlText w:val=""/>
+      <w:lvlJc w:val="left"/>
+      <w:pPr>
+        <w:tabs>
+          <w:tab w:val="num" w:pos="4320"/>
+        </w:tabs>
+        <w:ind w:left="4320" w:hanging="360"/>
+      </w:pPr>
+      <w:rPr>
+        <w:rFonts w:ascii="Symbol" w:hAnsi="Symbol" w:hint="default"/>
+        <w:sz w:val="20"/>
+      </w:rPr>
+    </w:lvl>
+    <w:lvl w:ilvl="6" w:tentative="1">
+      <w:start w:val="1"/>
+      <w:numFmt w:val="bullet"/>
+      <w:lvlText w:val=""/>
+      <w:lvlJc w:val="left"/>
+      <w:pPr>
+        <w:tabs>
+          <w:tab w:val="num" w:pos="5040"/>
+        </w:tabs>
+        <w:ind w:left="5040" w:hanging="360"/>
+      </w:pPr>
+      <w:rPr>
+        <w:rFonts w:ascii="Symbol" w:hAnsi="Symbol" w:hint="default"/>
+        <w:sz w:val="20"/>
+      </w:rPr>
+    </w:lvl>
+    <w:lvl w:ilvl="7" w:tentative="1">
+      <w:start w:val="1"/>
+      <w:numFmt w:val="bullet"/>
+      <w:lvlText w:val=""/>
+      <w:lvlJc w:val="left"/>
+      <w:pPr>
+        <w:tabs>
+          <w:tab w:val="num" w:pos="5760"/>
+        </w:tabs>
+        <w:ind w:left="5760" w:hanging="360"/>
+      </w:pPr>
+      <w:rPr>
+        <w:rFonts w:ascii="Symbol" w:hAnsi="Symbol" w:hint="default"/>
+        <w:sz w:val="20"/>
+      </w:rPr>
+    </w:lvl>
+    <w:lvl w:ilvl="8" w:tentative="1">
+      <w:start w:val="1"/>
+      <w:numFmt w:val="bullet"/>
+      <w:lvlText w:val=""/>
+      <w:lvlJc w:val="left"/>
+      <w:pPr>
+        <w:tabs>
+          <w:tab w:val="num" w:pos="6480"/>
+        </w:tabs>
+        <w:ind w:left="6480" w:hanging="360"/>
+      </w:pPr>
+      <w:rPr>
+        <w:rFonts w:ascii="Symbol" w:hAnsi="Symbol" w:hint="default"/>
+        <w:sz w:val="20"/>
+      </w:rPr>
+    </w:lvl>
+  </w:abstractNum>
+  <w:abstractNum w:abstractNumId="27" w15:restartNumberingAfterBreak="0">
+    <w:nsid w:val="59F67266"/>
+    <w:multiLevelType w:val="multilevel"/>
+    <w:tmpl w:val="1FECF5B0"/>
+    <w:lvl w:ilvl="0">
+      <w:start w:val="1"/>
+      <w:numFmt w:val="bullet"/>
+      <w:lvlText w:val=""/>
+      <w:lvlJc w:val="left"/>
+      <w:pPr>
+        <w:tabs>
+          <w:tab w:val="num" w:pos="720"/>
+        </w:tabs>
+        <w:ind w:left="720" w:hanging="360"/>
+      </w:pPr>
+      <w:rPr>
+        <w:rFonts w:ascii="Symbol" w:hAnsi="Symbol" w:hint="default"/>
+        <w:sz w:val="20"/>
+      </w:rPr>
+    </w:lvl>
+    <w:lvl w:ilvl="1" w:tentative="1">
+      <w:start w:val="1"/>
+      <w:numFmt w:val="bullet"/>
+      <w:lvlText w:val=""/>
+      <w:lvlJc w:val="left"/>
+      <w:pPr>
+        <w:tabs>
+          <w:tab w:val="num" w:pos="1440"/>
+        </w:tabs>
+        <w:ind w:left="1440" w:hanging="360"/>
+      </w:pPr>
+      <w:rPr>
+        <w:rFonts w:ascii="Symbol" w:hAnsi="Symbol" w:hint="default"/>
+        <w:sz w:val="20"/>
+      </w:rPr>
+    </w:lvl>
+    <w:lvl w:ilvl="2" w:tentative="1">
+      <w:start w:val="1"/>
+      <w:numFmt w:val="bullet"/>
+      <w:lvlText w:val=""/>
+      <w:lvlJc w:val="left"/>
+      <w:pPr>
+        <w:tabs>
+          <w:tab w:val="num" w:pos="2160"/>
+        </w:tabs>
+        <w:ind w:left="2160" w:hanging="360"/>
+      </w:pPr>
+      <w:rPr>
+        <w:rFonts w:ascii="Symbol" w:hAnsi="Symbol" w:hint="default"/>
+        <w:sz w:val="20"/>
+      </w:rPr>
+    </w:lvl>
+    <w:lvl w:ilvl="3" w:tentative="1">
+      <w:start w:val="1"/>
+      <w:numFmt w:val="bullet"/>
+      <w:lvlText w:val=""/>
+      <w:lvlJc w:val="left"/>
+      <w:pPr>
+        <w:tabs>
+          <w:tab w:val="num" w:pos="2880"/>
+        </w:tabs>
+        <w:ind w:left="2880" w:hanging="360"/>
+      </w:pPr>
+      <w:rPr>
+        <w:rFonts w:ascii="Symbol" w:hAnsi="Symbol" w:hint="default"/>
+        <w:sz w:val="20"/>
+      </w:rPr>
+    </w:lvl>
+    <w:lvl w:ilvl="4" w:tentative="1">
+      <w:start w:val="1"/>
+      <w:numFmt w:val="bullet"/>
+      <w:lvlText w:val=""/>
+      <w:lvlJc w:val="left"/>
+      <w:pPr>
+        <w:tabs>
+          <w:tab w:val="num" w:pos="3600"/>
+        </w:tabs>
+        <w:ind w:left="3600" w:hanging="360"/>
+      </w:pPr>
+      <w:rPr>
+        <w:rFonts w:ascii="Symbol" w:hAnsi="Symbol" w:hint="default"/>
+        <w:sz w:val="20"/>
+      </w:rPr>
+    </w:lvl>
+    <w:lvl w:ilvl="5" w:tentative="1">
+      <w:start w:val="1"/>
+      <w:numFmt w:val="bullet"/>
+      <w:lvlText w:val=""/>
+      <w:lvlJc w:val="left"/>
+      <w:pPr>
+        <w:tabs>
+          <w:tab w:val="num" w:pos="4320"/>
+        </w:tabs>
+        <w:ind w:left="4320" w:hanging="360"/>
+      </w:pPr>
+      <w:rPr>
+        <w:rFonts w:ascii="Symbol" w:hAnsi="Symbol" w:hint="default"/>
+        <w:sz w:val="20"/>
+      </w:rPr>
+    </w:lvl>
+    <w:lvl w:ilvl="6" w:tentative="1">
+      <w:start w:val="1"/>
+      <w:numFmt w:val="bullet"/>
+      <w:lvlText w:val=""/>
+      <w:lvlJc w:val="left"/>
+      <w:pPr>
+        <w:tabs>
+          <w:tab w:val="num" w:pos="5040"/>
+        </w:tabs>
+        <w:ind w:left="5040" w:hanging="360"/>
+      </w:pPr>
+      <w:rPr>
+        <w:rFonts w:ascii="Symbol" w:hAnsi="Symbol" w:hint="default"/>
+        <w:sz w:val="20"/>
+      </w:rPr>
+    </w:lvl>
+    <w:lvl w:ilvl="7" w:tentative="1">
+      <w:start w:val="1"/>
+      <w:numFmt w:val="bullet"/>
+      <w:lvlText w:val=""/>
+      <w:lvlJc w:val="left"/>
+      <w:pPr>
+        <w:tabs>
+          <w:tab w:val="num" w:pos="5760"/>
+        </w:tabs>
+        <w:ind w:left="5760" w:hanging="360"/>
+      </w:pPr>
+      <w:rPr>
+        <w:rFonts w:ascii="Symbol" w:hAnsi="Symbol" w:hint="default"/>
+        <w:sz w:val="20"/>
+      </w:rPr>
+    </w:lvl>
+    <w:lvl w:ilvl="8" w:tentative="1">
+      <w:start w:val="1"/>
+      <w:numFmt w:val="bullet"/>
+      <w:lvlText w:val=""/>
+      <w:lvlJc w:val="left"/>
+      <w:pPr>
+        <w:tabs>
+          <w:tab w:val="num" w:pos="6480"/>
+        </w:tabs>
+        <w:ind w:left="6480" w:hanging="360"/>
+      </w:pPr>
+      <w:rPr>
+        <w:rFonts w:ascii="Symbol" w:hAnsi="Symbol" w:hint="default"/>
+        <w:sz w:val="20"/>
+      </w:rPr>
+    </w:lvl>
+  </w:abstractNum>
+  <w:abstractNum w:abstractNumId="28" w15:restartNumberingAfterBreak="0">
     <w:nsid w:val="5F2853D7"/>
     <w:multiLevelType w:val="hybridMultilevel"/>
     <w:tmpl w:val="64AA2C92"/>
@@ -4551,7 +4752,7 @@
       </w:rPr>
     </w:lvl>
   </w:abstractNum>
-  <w:abstractNum w:abstractNumId="21" w15:restartNumberingAfterBreak="0">
+  <w:abstractNum w:abstractNumId="29" w15:restartNumberingAfterBreak="0">
     <w:nsid w:val="5F6F7441"/>
     <w:multiLevelType w:val="multilevel"/>
     <w:tmpl w:val="84C4D87E"/>
@@ -4700,7 +4901,156 @@
       </w:rPr>
     </w:lvl>
   </w:abstractNum>
-  <w:abstractNum w:abstractNumId="22" w15:restartNumberingAfterBreak="0">
+  <w:abstractNum w:abstractNumId="30" w15:restartNumberingAfterBreak="0">
+    <w:nsid w:val="63422BCF"/>
+    <w:multiLevelType w:val="multilevel"/>
+    <w:tmpl w:val="D58E5D56"/>
+    <w:lvl w:ilvl="0">
+      <w:start w:val="1"/>
+      <w:numFmt w:val="bullet"/>
+      <w:lvlText w:val=""/>
+      <w:lvlJc w:val="left"/>
+      <w:pPr>
+        <w:tabs>
+          <w:tab w:val="num" w:pos="720"/>
+        </w:tabs>
+        <w:ind w:left="720" w:hanging="360"/>
+      </w:pPr>
+      <w:rPr>
+        <w:rFonts w:ascii="Symbol" w:hAnsi="Symbol" w:hint="default"/>
+        <w:sz w:val="20"/>
+      </w:rPr>
+    </w:lvl>
+    <w:lvl w:ilvl="1" w:tentative="1">
+      <w:start w:val="1"/>
+      <w:numFmt w:val="bullet"/>
+      <w:lvlText w:val=""/>
+      <w:lvlJc w:val="left"/>
+      <w:pPr>
+        <w:tabs>
+          <w:tab w:val="num" w:pos="1440"/>
+        </w:tabs>
+        <w:ind w:left="1440" w:hanging="360"/>
+      </w:pPr>
+      <w:rPr>
+        <w:rFonts w:ascii="Symbol" w:hAnsi="Symbol" w:hint="default"/>
+        <w:sz w:val="20"/>
+      </w:rPr>
+    </w:lvl>
+    <w:lvl w:ilvl="2" w:tentative="1">
+      <w:start w:val="1"/>
+      <w:numFmt w:val="bullet"/>
+      <w:lvlText w:val=""/>
+      <w:lvlJc w:val="left"/>
+      <w:pPr>
+        <w:tabs>
+          <w:tab w:val="num" w:pos="2160"/>
+        </w:tabs>
+        <w:ind w:left="2160" w:hanging="360"/>
+      </w:pPr>
+      <w:rPr>
+        <w:rFonts w:ascii="Symbol" w:hAnsi="Symbol" w:hint="default"/>
+        <w:sz w:val="20"/>
+      </w:rPr>
+    </w:lvl>
+    <w:lvl w:ilvl="3" w:tentative="1">
+      <w:start w:val="1"/>
+      <w:numFmt w:val="bullet"/>
+      <w:lvlText w:val=""/>
+      <w:lvlJc w:val="left"/>
+      <w:pPr>
+        <w:tabs>
+          <w:tab w:val="num" w:pos="2880"/>
+        </w:tabs>
+        <w:ind w:left="2880" w:hanging="360"/>
+      </w:pPr>
+      <w:rPr>
+        <w:rFonts w:ascii="Symbol" w:hAnsi="Symbol" w:hint="default"/>
+        <w:sz w:val="20"/>
+      </w:rPr>
+    </w:lvl>
+    <w:lvl w:ilvl="4" w:tentative="1">
+      <w:start w:val="1"/>
+      <w:numFmt w:val="bullet"/>
+      <w:lvlText w:val=""/>
+      <w:lvlJc w:val="left"/>
+      <w:pPr>
+        <w:tabs>
+          <w:tab w:val="num" w:pos="3600"/>
+        </w:tabs>
+        <w:ind w:left="3600" w:hanging="360"/>
+      </w:pPr>
+      <w:rPr>
+        <w:rFonts w:ascii="Symbol" w:hAnsi="Symbol" w:hint="default"/>
+        <w:sz w:val="20"/>
+      </w:rPr>
+    </w:lvl>
+    <w:lvl w:ilvl="5" w:tentative="1">
+      <w:start w:val="1"/>
+      <w:numFmt w:val="bullet"/>
+      <w:lvlText w:val=""/>
+      <w:lvlJc w:val="left"/>
+      <w:pPr>
+        <w:tabs>
+          <w:tab w:val="num" w:pos="4320"/>
+        </w:tabs>
+        <w:ind w:left="4320" w:hanging="360"/>
+      </w:pPr>
+      <w:rPr>
+        <w:rFonts w:ascii="Symbol" w:hAnsi="Symbol" w:hint="default"/>
+        <w:sz w:val="20"/>
+      </w:rPr>
+    </w:lvl>
+    <w:lvl w:ilvl="6" w:tentative="1">
+      <w:start w:val="1"/>
+      <w:numFmt w:val="bullet"/>
+      <w:lvlText w:val=""/>
+      <w:lvlJc w:val="left"/>
+      <w:pPr>
+        <w:tabs>
+          <w:tab w:val="num" w:pos="5040"/>
+        </w:tabs>
+        <w:ind w:left="5040" w:hanging="360"/>
+      </w:pPr>
+      <w:rPr>
+        <w:rFonts w:ascii="Symbol" w:hAnsi="Symbol" w:hint="default"/>
+        <w:sz w:val="20"/>
+      </w:rPr>
+    </w:lvl>
+    <w:lvl w:ilvl="7" w:tentative="1">
+      <w:start w:val="1"/>
+      <w:numFmt w:val="bullet"/>
+      <w:lvlText w:val=""/>
+      <w:lvlJc w:val="left"/>
+      <w:pPr>
+        <w:tabs>
+          <w:tab w:val="num" w:pos="5760"/>
+        </w:tabs>
+        <w:ind w:left="5760" w:hanging="360"/>
+      </w:pPr>
+      <w:rPr>
+        <w:rFonts w:ascii="Symbol" w:hAnsi="Symbol" w:hint="default"/>
+        <w:sz w:val="20"/>
+      </w:rPr>
+    </w:lvl>
+    <w:lvl w:ilvl="8" w:tentative="1">
+      <w:start w:val="1"/>
+      <w:numFmt w:val="bullet"/>
+      <w:lvlText w:val=""/>
+      <w:lvlJc w:val="left"/>
+      <w:pPr>
+        <w:tabs>
+          <w:tab w:val="num" w:pos="6480"/>
+        </w:tabs>
+        <w:ind w:left="6480" w:hanging="360"/>
+      </w:pPr>
+      <w:rPr>
+        <w:rFonts w:ascii="Symbol" w:hAnsi="Symbol" w:hint="default"/>
+        <w:sz w:val="20"/>
+      </w:rPr>
+    </w:lvl>
+  </w:abstractNum>
+  <w:abstractNum w:abstractNumId="31" w15:restartNumberingAfterBreak="0">
     <w:nsid w:val="67AA3553"/>
     <w:multiLevelType w:val="multilevel"/>
     <w:tmpl w:val="B8D8D5D6"/>
@@ -4849,7 +5199,7 @@
       </w:rPr>
     </w:lvl>
   </w:abstractNum>
-  <w:abstractNum w:abstractNumId="23" w15:restartNumberingAfterBreak="0">
+  <w:abstractNum w:abstractNumId="32" w15:restartNumberingAfterBreak="0">
     <w:nsid w:val="6D1766BD"/>
     <w:multiLevelType w:val="multilevel"/>
     <w:tmpl w:val="53926DF4"/>
@@ -4998,7 +5348,7 @@
       </w:rPr>
     </w:lvl>
   </w:abstractNum>
-  <w:abstractNum w:abstractNumId="24" w15:restartNumberingAfterBreak="0">
+  <w:abstractNum w:abstractNumId="33" w15:restartNumberingAfterBreak="0">
     <w:nsid w:val="6D9076E9"/>
     <w:multiLevelType w:val="multilevel"/>
     <w:tmpl w:val="56E86C20"/>
@@ -5147,7 +5497,7 @@
       </w:rPr>
     </w:lvl>
   </w:abstractNum>
-  <w:abstractNum w:abstractNumId="25" w15:restartNumberingAfterBreak="0">
+  <w:abstractNum w:abstractNumId="34" w15:restartNumberingAfterBreak="0">
     <w:nsid w:val="75E3680C"/>
     <w:multiLevelType w:val="multilevel"/>
     <w:tmpl w:val="A90E1EF2"/>
@@ -5296,7 +5646,7 @@
       </w:rPr>
     </w:lvl>
   </w:abstractNum>
-  <w:abstractNum w:abstractNumId="26" w15:restartNumberingAfterBreak="0">
+  <w:abstractNum w:abstractNumId="35" w15:restartNumberingAfterBreak="0">
     <w:nsid w:val="7AA31E07"/>
     <w:multiLevelType w:val="multilevel"/>
     <w:tmpl w:val="6E761FF2"/>
@@ -5445,7 +5795,7 @@
       </w:rPr>
     </w:lvl>
   </w:abstractNum>
-  <w:abstractNum w:abstractNumId="27" w15:restartNumberingAfterBreak="0">
+  <w:abstractNum w:abstractNumId="36" w15:restartNumberingAfterBreak="0">
     <w:nsid w:val="7B4D1DB6"/>
     <w:multiLevelType w:val="multilevel"/>
     <w:tmpl w:val="02468C88"/>
@@ -5595,88 +5945,115 @@
     </w:lvl>
   </w:abstractNum>
   <w:num w:numId="1">
+    <w:abstractNumId w:val="7"/>
+  </w:num>
+  <w:num w:numId="2">
+    <w:abstractNumId w:val="9"/>
+  </w:num>
+  <w:num w:numId="3">
+    <w:abstractNumId w:val="14"/>
+  </w:num>
+  <w:num w:numId="4">
+    <w:abstractNumId w:val="34"/>
+  </w:num>
+  <w:num w:numId="5">
+    <w:abstractNumId w:val="21"/>
+  </w:num>
+  <w:num w:numId="6">
+    <w:abstractNumId w:val="5"/>
+  </w:num>
+  <w:num w:numId="7">
+    <w:abstractNumId w:val="10"/>
+  </w:num>
+  <w:num w:numId="8">
+    <w:abstractNumId w:val="31"/>
+  </w:num>
+  <w:num w:numId="9">
+    <w:abstractNumId w:val="4"/>
+  </w:num>
+  <w:num w:numId="10">
     <w:abstractNumId w:val="3"/>
   </w:num>
-  <w:num w:numId="2">
-    <w:abstractNumId w:val="5"/>
+  <w:num w:numId="11">
+    <w:abstractNumId w:val="8"/>
   </w:num>
-  <w:num w:numId="3">
-    <w:abstractNumId w:val="10"/>
+  <w:num w:numId="12">
+    <w:abstractNumId w:val="36"/>
   </w:num>
-  <w:num w:numId="4">
+  <w:num w:numId="13">
+    <w:abstractNumId w:val="22"/>
+  </w:num>
+  <w:num w:numId="14">
+    <w:abstractNumId w:val="20"/>
+  </w:num>
+  <w:num w:numId="15">
+    <w:abstractNumId w:val="12"/>
+  </w:num>
+  <w:num w:numId="16">
+    <w:abstractNumId w:val="33"/>
+  </w:num>
+  <w:num w:numId="17">
+    <w:abstractNumId w:val="17"/>
+  </w:num>
+  <w:num w:numId="18">
+    <w:abstractNumId w:val="29"/>
+  </w:num>
+  <w:num w:numId="19">
+    <w:abstractNumId w:val="23"/>
+  </w:num>
+  <w:num w:numId="20">
+    <w:abstractNumId w:val="16"/>
+  </w:num>
+  <w:num w:numId="21">
+    <w:abstractNumId w:val="32"/>
+  </w:num>
+  <w:num w:numId="22">
+    <w:abstractNumId w:val="18"/>
+  </w:num>
+  <w:num w:numId="23">
+    <w:abstractNumId w:val="28"/>
+  </w:num>
+  <w:num w:numId="24">
+    <w:abstractNumId w:val="15"/>
+  </w:num>
+  <w:num w:numId="25">
+    <w:abstractNumId w:val="35"/>
+  </w:num>
+  <w:num w:numId="26">
+    <w:abstractNumId w:val="13"/>
+  </w:num>
+  <w:num w:numId="27">
+    <w:abstractNumId w:val="11"/>
+  </w:num>
+  <w:num w:numId="28">
     <w:abstractNumId w:val="25"/>
   </w:num>
-  <w:num w:numId="5">
-    <w:abstractNumId w:val="16"/>
+  <w:num w:numId="29">
+    <w:abstractNumId w:val="30"/>
   </w:num>
-  <w:num w:numId="6">
+  <w:num w:numId="30">
+    <w:abstractNumId w:val="6"/>
+  </w:num>
+  <w:num w:numId="31">
+    <w:abstractNumId w:val="27"/>
+  </w:num>
+  <w:num w:numId="32">
+    <w:abstractNumId w:val="1"/>
+  </w:num>
+  <w:num w:numId="33">
+    <w:abstractNumId w:val="26"/>
+  </w:num>
+  <w:num w:numId="34">
     <w:abstractNumId w:val="2"/>
   </w:num>
-  <w:num w:numId="7">
-    <w:abstractNumId w:val="6"/>
+  <w:num w:numId="35">
+    <w:abstractNumId w:val="19"/>
   </w:num>
-  <w:num w:numId="8">
-    <w:abstractNumId w:val="22"/>
-  </w:num>
-  <w:num w:numId="9">
-    <w:abstractNumId w:val="1"/>
-  </w:num>
-  <w:num w:numId="10">
+  <w:num w:numId="36">
     <w:abstractNumId w:val="0"/>
   </w:num>
-  <w:num w:numId="11">
-    <w:abstractNumId w:val="4"/>
-  </w:num>
-  <w:num w:numId="12">
-    <w:abstractNumId w:val="27"/>
-  </w:num>
-  <w:num w:numId="13">
-    <w:abstractNumId w:val="17"/>
-  </w:num>
-  <w:num w:numId="14">
-    <w:abstractNumId w:val="15"/>
-  </w:num>
-  <w:num w:numId="15">
-    <w:abstractNumId w:val="8"/>
-  </w:num>
-  <w:num w:numId="16">
+  <w:num w:numId="37">
     <w:abstractNumId w:val="24"/>
-  </w:num>
-  <w:num w:numId="17">
-    <w:abstractNumId w:val="13"/>
-  </w:num>
-  <w:num w:numId="18">
-    <w:abstractNumId w:val="21"/>
-  </w:num>
-  <w:num w:numId="19">
-    <w:abstractNumId w:val="18"/>
-  </w:num>
-  <w:num w:numId="20">
-    <w:abstractNumId w:val="12"/>
-  </w:num>
-  <w:num w:numId="21">
-    <w:abstractNumId w:val="23"/>
-  </w:num>
-  <w:num w:numId="22">
-    <w:abstractNumId w:val="14"/>
-  </w:num>
-  <w:num w:numId="23">
-    <w:abstractNumId w:val="20"/>
-  </w:num>
-  <w:num w:numId="24">
-    <w:abstractNumId w:val="11"/>
-  </w:num>
-  <w:num w:numId="25">
-    <w:abstractNumId w:val="26"/>
-  </w:num>
-  <w:num w:numId="26">
-    <w:abstractNumId w:val="9"/>
-  </w:num>
-  <w:num w:numId="27">
-    <w:abstractNumId w:val="7"/>
-  </w:num>
-  <w:num w:numId="28">
-    <w:abstractNumId w:val="19"/>
   </w:num>
 </w:numbering>
 </file>
@@ -6170,7 +6547,6 @@
   <w:style w:type="character" w:default="1" w:styleId="Fuentedeprrafopredeter">
     <w:name w:val="Default Paragraph Font"/>
     <w:uiPriority w:val="1"/>
-    <w:semiHidden/>
     <w:unhideWhenUsed/>
   </w:style>
   <w:style w:type="table" w:default="1" w:styleId="Tablanormal">

</xml_diff>